<commit_message>
corrige y agrega flujos externos
</commit_message>
<xml_diff>
--- a/Flujo de casos de uso.docx
+++ b/Flujo de casos de uso.docx
@@ -9,7 +9,7 @@
           <w:noProof/>
         </w:rPr>
         <mc:AlternateContent>
-          <mc:Choice Requires="wpg">
+          <mc:Choice Requires="wps">
             <w:drawing>
               <wp:anchor distT="0" distB="0" distL="114300" distR="114300" simplePos="0" relativeHeight="251658240" behindDoc="0" locked="0" layoutInCell="1" hidden="0" allowOverlap="1" wp14:anchorId="74790E93" wp14:editId="6331004E">
                 <wp:simplePos x="0" y="0"/>
@@ -86,47 +86,48 @@
               </wp:anchor>
             </w:drawing>
           </mc:Choice>
-          <mc:Fallback xmlns:dgm="http://schemas.openxmlformats.org/drawingml/2006/diagram" xmlns:lc="http://schemas.openxmlformats.org/drawingml/2006/lockedCanvas" xmlns:c="http://schemas.openxmlformats.org/drawingml/2006/chart" xmlns:pic="http://schemas.openxmlformats.org/drawingml/2006/picture" xmlns:a="http://schemas.openxmlformats.org/drawingml/2006/main" xmlns:sl="http://schemas.openxmlformats.org/schemaLibrary/2006/main">
-            <w:drawing>
-              <wp:anchor allowOverlap="1" behindDoc="0" distB="0" distT="0" distL="114300" distR="114300" hidden="0" layoutInCell="1" locked="0" relativeHeight="0" simplePos="0">
-                <wp:simplePos x="0" y="0"/>
-                <wp:positionH relativeFrom="page">
-                  <wp:posOffset>1161098</wp:posOffset>
-                </wp:positionH>
-                <wp:positionV relativeFrom="page">
-                  <wp:posOffset>4571683</wp:posOffset>
-                </wp:positionV>
-                <wp:extent cx="5762625" cy="1752600"/>
-                <wp:effectExtent b="0" l="0" r="0" t="0"/>
-                <wp:wrapSquare wrapText="bothSides" distB="0" distT="0" distL="114300" distR="114300"/>
-                <wp:docPr id="221" name="image4.png"/>
-                <a:graphic>
-                  <a:graphicData uri="http://schemas.openxmlformats.org/drawingml/2006/picture">
-                    <pic:pic>
-                      <pic:nvPicPr>
-                        <pic:cNvPr id="0" name="image4.png"/>
-                        <pic:cNvPicPr preferRelativeResize="0"/>
-                      </pic:nvPicPr>
-                      <pic:blipFill>
-                        <a:blip r:embed="rId7"/>
-                        <a:srcRect/>
-                        <a:stretch>
-                          <a:fillRect/>
-                        </a:stretch>
-                      </pic:blipFill>
-                      <pic:spPr>
-                        <a:xfrm>
-                          <a:off x="0" y="0"/>
-                          <a:ext cx="5762625" cy="1752600"/>
-                        </a:xfrm>
-                        <a:prstGeom prst="rect"/>
-                        <a:ln/>
-                      </pic:spPr>
-                    </pic:pic>
-                  </a:graphicData>
-                </a:graphic>
-              </wp:anchor>
-            </w:drawing>
+          <mc:Fallback>
+            <w:pict>
+              <v:rect w14:anchorId="74790E93" id="Rectángulo 221" o:spid="_x0000_s1026" style="position:absolute;margin-left:91.45pt;margin-top:5in;width:453.75pt;height:138pt;z-index:251658240;visibility:visible;mso-wrap-style:square;mso-wrap-distance-left:9pt;mso-wrap-distance-top:0;mso-wrap-distance-right:9pt;mso-wrap-distance-bottom:0;mso-position-horizontal:absolute;mso-position-horizontal-relative:page;mso-position-vertical:absolute;mso-position-vertical-relative:page;v-text-anchor:bottom" o:gfxdata="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" filled="f" stroked="f">
+                <v:textbox inset="0,0,0,0">
+                  <w:txbxContent>
+                    <w:p>
+                      <w:pPr>
+                        <w:spacing w:after="0" w:line="240" w:lineRule="auto"/>
+                        <w:jc w:val="right"/>
+                        <w:textDirection w:val="btLr"/>
+                      </w:pPr>
+                      <w:r>
+                        <w:rPr>
+                          <w:rFonts w:ascii="Arial" w:eastAsia="Arial" w:hAnsi="Arial" w:cs="Arial"/>
+                          <w:smallCaps/>
+                          <w:color w:val="323E4F"/>
+                          <w:sz w:val="36"/>
+                        </w:rPr>
+                        <w:t>RESUMEN DE MODELO DE CASOS DE USOS</w:t>
+                      </w:r>
+                    </w:p>
+                    <w:p>
+                      <w:pPr>
+                        <w:spacing w:after="0" w:line="240" w:lineRule="auto"/>
+                        <w:jc w:val="right"/>
+                        <w:textDirection w:val="btLr"/>
+                      </w:pPr>
+                      <w:r>
+                        <w:rPr>
+                          <w:rFonts w:ascii="Arial" w:eastAsia="Arial" w:hAnsi="Arial" w:cs="Arial"/>
+                          <w:smallCaps/>
+                          <w:color w:val="44546A"/>
+                          <w:sz w:val="32"/>
+                        </w:rPr>
+                        <w:t xml:space="preserve">sistema de reportes semanales </w:t>
+                      </w:r>
+                    </w:p>
+                  </w:txbxContent>
+                </v:textbox>
+                <w10:wrap type="square" anchorx="page" anchory="page"/>
+              </v:rect>
+            </w:pict>
           </mc:Fallback>
         </mc:AlternateContent>
       </w:r>
@@ -135,7 +136,7 @@
           <w:noProof/>
         </w:rPr>
         <mc:AlternateContent>
-          <mc:Choice Requires="wpg">
+          <mc:Choice Requires="wps">
             <w:drawing>
               <wp:anchor distT="0" distB="0" distL="114300" distR="114300" simplePos="0" relativeHeight="251659264" behindDoc="0" locked="0" layoutInCell="1" hidden="0" allowOverlap="1" wp14:anchorId="69E5A78B" wp14:editId="2A597F53">
                 <wp:simplePos x="0" y="0"/>
@@ -196,47 +197,32 @@
               </wp:anchor>
             </w:drawing>
           </mc:Choice>
-          <mc:Fallback xmlns:dgm="http://schemas.openxmlformats.org/drawingml/2006/diagram" xmlns:lc="http://schemas.openxmlformats.org/drawingml/2006/lockedCanvas" xmlns:c="http://schemas.openxmlformats.org/drawingml/2006/chart" xmlns:pic="http://schemas.openxmlformats.org/drawingml/2006/picture" xmlns:a="http://schemas.openxmlformats.org/drawingml/2006/main" xmlns:sl="http://schemas.openxmlformats.org/schemaLibrary/2006/main">
-            <w:drawing>
-              <wp:anchor allowOverlap="1" behindDoc="0" distB="0" distT="0" distL="114300" distR="114300" hidden="0" layoutInCell="1" locked="0" relativeHeight="0" simplePos="0">
-                <wp:simplePos x="0" y="0"/>
-                <wp:positionH relativeFrom="page">
-                  <wp:posOffset>1161098</wp:posOffset>
-                </wp:positionH>
-                <wp:positionV relativeFrom="page">
-                  <wp:posOffset>910273</wp:posOffset>
-                </wp:positionV>
-                <wp:extent cx="3670300" cy="3660775"/>
-                <wp:effectExtent b="0" l="0" r="0" t="0"/>
-                <wp:wrapSquare wrapText="bothSides" distB="0" distT="0" distL="114300" distR="114300"/>
-                <wp:docPr id="219" name="image2.png"/>
-                <a:graphic>
-                  <a:graphicData uri="http://schemas.openxmlformats.org/drawingml/2006/picture">
-                    <pic:pic>
-                      <pic:nvPicPr>
-                        <pic:cNvPr id="0" name="image2.png"/>
-                        <pic:cNvPicPr preferRelativeResize="0"/>
-                      </pic:nvPicPr>
-                      <pic:blipFill>
-                        <a:blip r:embed="rId8"/>
-                        <a:srcRect/>
-                        <a:stretch>
-                          <a:fillRect/>
-                        </a:stretch>
-                      </pic:blipFill>
-                      <pic:spPr>
-                        <a:xfrm>
-                          <a:off x="0" y="0"/>
-                          <a:ext cx="3670300" cy="3660775"/>
-                        </a:xfrm>
-                        <a:prstGeom prst="rect"/>
-                        <a:ln/>
-                      </pic:spPr>
-                    </pic:pic>
-                  </a:graphicData>
-                </a:graphic>
-              </wp:anchor>
-            </w:drawing>
+          <mc:Fallback>
+            <w:pict>
+              <v:rect w14:anchorId="69E5A78B" id="Rectángulo 219" o:spid="_x0000_s1027" style="position:absolute;margin-left:91.45pt;margin-top:71.7pt;width:289pt;height:288.25pt;z-index:251659264;visibility:visible;mso-wrap-style:square;mso-wrap-distance-left:9pt;mso-wrap-distance-top:0;mso-wrap-distance-right:9pt;mso-wrap-distance-bottom:0;mso-position-horizontal:absolute;mso-position-horizontal-relative:page;mso-position-vertical:absolute;mso-position-vertical-relative:page;v-text-anchor:bottom" o:gfxdata="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" filled="f" stroked="f">
+                <v:textbox inset="0,0,0,0">
+                  <w:txbxContent>
+                    <w:p>
+                      <w:pPr>
+                        <w:spacing w:after="0" w:line="240" w:lineRule="auto"/>
+                        <w:jc w:val="right"/>
+                        <w:textDirection w:val="btLr"/>
+                      </w:pPr>
+                      <w:r>
+                        <w:rPr>
+                          <w:rFonts w:ascii="Arial" w:eastAsia="Arial" w:hAnsi="Arial" w:cs="Arial"/>
+                          <w:smallCaps/>
+                          <w:color w:val="323E4F"/>
+                          <w:sz w:val="40"/>
+                        </w:rPr>
+                        <w:t>12 DE OCTUBRE DE 2020</w:t>
+                      </w:r>
+                    </w:p>
+                  </w:txbxContent>
+                </v:textbox>
+                <w10:wrap type="square" anchorx="page" anchory="page"/>
+              </v:rect>
+            </w:pict>
           </mc:Fallback>
         </mc:AlternateContent>
       </w:r>
@@ -384,47 +370,50 @@
               </wp:anchor>
             </w:drawing>
           </mc:Choice>
-          <mc:Fallback xmlns:dgm="http://schemas.openxmlformats.org/drawingml/2006/diagram" xmlns:lc="http://schemas.openxmlformats.org/drawingml/2006/lockedCanvas" xmlns:c="http://schemas.openxmlformats.org/drawingml/2006/chart" xmlns:pic="http://schemas.openxmlformats.org/drawingml/2006/picture" xmlns:a="http://schemas.openxmlformats.org/drawingml/2006/main" xmlns:sl="http://schemas.openxmlformats.org/schemaLibrary/2006/main">
-            <w:drawing>
-              <wp:anchor allowOverlap="1" behindDoc="0" distB="0" distT="0" distL="114300" distR="114300" hidden="0" layoutInCell="1" locked="0" relativeHeight="0" simplePos="0">
-                <wp:simplePos x="0" y="0"/>
-                <wp:positionH relativeFrom="page">
-                  <wp:posOffset>349250</wp:posOffset>
-                </wp:positionH>
-                <wp:positionV relativeFrom="page">
-                  <wp:align>center</wp:align>
-                </wp:positionV>
-                <wp:extent cx="228600" cy="9144000"/>
-                <wp:effectExtent b="0" l="0" r="0" t="0"/>
-                <wp:wrapNone/>
-                <wp:docPr id="218" name="image1.png"/>
-                <a:graphic>
-                  <a:graphicData uri="http://schemas.openxmlformats.org/drawingml/2006/picture">
-                    <pic:pic>
-                      <pic:nvPicPr>
-                        <pic:cNvPr id="0" name="image1.png"/>
-                        <pic:cNvPicPr preferRelativeResize="0"/>
-                      </pic:nvPicPr>
-                      <pic:blipFill>
-                        <a:blip r:embed="rId9"/>
-                        <a:srcRect/>
-                        <a:stretch>
-                          <a:fillRect/>
-                        </a:stretch>
-                      </pic:blipFill>
-                      <pic:spPr>
-                        <a:xfrm>
-                          <a:off x="0" y="0"/>
-                          <a:ext cx="228600" cy="9144000"/>
-                        </a:xfrm>
-                        <a:prstGeom prst="rect"/>
-                        <a:ln/>
-                      </pic:spPr>
-                    </pic:pic>
-                  </a:graphicData>
-                </a:graphic>
-              </wp:anchor>
-            </w:drawing>
+          <mc:Fallback>
+            <w:pict>
+              <v:group w14:anchorId="46766859" id="Grupo 218" o:spid="_x0000_s1028" style="position:absolute;margin-left:27.5pt;margin-top:0;width:18pt;height:10in;z-index:251660288;mso-position-horizontal-relative:page;mso-position-vertical:center;mso-position-vertical-relative:page" coordorigin="52317" coordsize="2286,75600" o:gfxdata="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">
+                <v:group id="Grupo 1" o:spid="_x0000_s1029" style="position:absolute;left:52317;width:2286;height:75600" coordsize="2286,91440" o:gfxdata="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">
+                  <v:rect id="Rectángulo 2" o:spid="_x0000_s1030" style="position:absolute;width:2286;height:91440;visibility:visible;mso-wrap-style:square;v-text-anchor:middle" o:gfxdata="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" filled="f" stroked="f">
+                    <v:textbox inset="2.53958mm,2.53958mm,2.53958mm,2.53958mm">
+                      <w:txbxContent>
+                        <w:p>
+                          <w:pPr>
+                            <w:spacing w:after="0" w:line="240" w:lineRule="auto"/>
+                            <w:textDirection w:val="btLr"/>
+                          </w:pPr>
+                        </w:p>
+                      </w:txbxContent>
+                    </v:textbox>
+                  </v:rect>
+                  <v:rect id="Rectángulo 3" o:spid="_x0000_s1031" style="position:absolute;width:2286;height:87820;visibility:visible;mso-wrap-style:square;v-text-anchor:middle" o:gfxdata="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" fillcolor="#ed7d31 [3205]" stroked="f">
+                    <v:textbox inset="2.53958mm,2.53958mm,2.53958mm,2.53958mm">
+                      <w:txbxContent>
+                        <w:p>
+                          <w:pPr>
+                            <w:spacing w:after="0" w:line="240" w:lineRule="auto"/>
+                            <w:textDirection w:val="btLr"/>
+                          </w:pPr>
+                        </w:p>
+                      </w:txbxContent>
+                    </v:textbox>
+                  </v:rect>
+                  <v:rect id="Rectángulo 4" o:spid="_x0000_s1032" style="position:absolute;top:89154;width:2286;height:2286;visibility:visible;mso-wrap-style:square;v-text-anchor:middle" o:gfxdata="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" fillcolor="#4472c4 [3204]" stroked="f">
+                    <v:textbox inset="2.53958mm,2.53958mm,2.53958mm,2.53958mm">
+                      <w:txbxContent>
+                        <w:p>
+                          <w:pPr>
+                            <w:spacing w:after="0" w:line="240" w:lineRule="auto"/>
+                            <w:textDirection w:val="btLr"/>
+                          </w:pPr>
+                        </w:p>
+                      </w:txbxContent>
+                    </v:textbox>
+                  </v:rect>
+                </v:group>
+                <w10:wrap anchorx="page" anchory="page"/>
+              </v:group>
+            </w:pict>
           </mc:Fallback>
         </mc:AlternateContent>
       </w:r>
@@ -436,7 +425,7 @@
           <w:noProof/>
         </w:rPr>
         <mc:AlternateContent>
-          <mc:Choice Requires="wpg">
+          <mc:Choice Requires="wps">
             <w:drawing>
               <wp:anchor distT="45720" distB="45720" distL="114300" distR="114300" simplePos="0" relativeHeight="251661312" behindDoc="0" locked="0" layoutInCell="1" hidden="0" allowOverlap="1" wp14:anchorId="29BC0116" wp14:editId="2C825FFE">
                 <wp:simplePos x="0" y="0"/>
@@ -569,25 +558,7 @@
                                 <w:color w:val="000000"/>
                                 <w:sz w:val="28"/>
                               </w:rPr>
-                              <w:t xml:space="preserve">José </w:t>
-                            </w:r>
-                            <w:proofErr w:type="spellStart"/>
-                            <w:r>
-                              <w:rPr>
-                                <w:rFonts w:ascii="Arial" w:eastAsia="Arial" w:hAnsi="Arial" w:cs="Arial"/>
-                                <w:color w:val="000000"/>
-                                <w:sz w:val="28"/>
-                              </w:rPr>
-                              <w:t>Zacatzontelt</w:t>
-                            </w:r>
-                            <w:proofErr w:type="spellEnd"/>
-                            <w:r>
-                              <w:rPr>
-                                <w:rFonts w:ascii="Arial" w:eastAsia="Arial" w:hAnsi="Arial" w:cs="Arial"/>
-                                <w:color w:val="000000"/>
-                                <w:sz w:val="28"/>
-                              </w:rPr>
-                              <w:t xml:space="preserve"> Soto</w:t>
+                              <w:t>José Zacatzontelt Soto</w:t>
                             </w:r>
                           </w:p>
                           <w:p>
@@ -635,47 +606,152 @@
               </wp:anchor>
             </w:drawing>
           </mc:Choice>
-          <mc:Fallback xmlns:dgm="http://schemas.openxmlformats.org/drawingml/2006/diagram" xmlns:lc="http://schemas.openxmlformats.org/drawingml/2006/lockedCanvas" xmlns:c="http://schemas.openxmlformats.org/drawingml/2006/chart" xmlns:pic="http://schemas.openxmlformats.org/drawingml/2006/picture" xmlns:a="http://schemas.openxmlformats.org/drawingml/2006/main" xmlns:sl="http://schemas.openxmlformats.org/schemaLibrary/2006/main">
-            <w:drawing>
-              <wp:anchor allowOverlap="1" behindDoc="0" distB="45720" distT="45720" distL="114300" distR="114300" hidden="0" layoutInCell="1" locked="0" relativeHeight="0" simplePos="0">
-                <wp:simplePos x="0" y="0"/>
-                <wp:positionH relativeFrom="column">
-                  <wp:posOffset>3343275</wp:posOffset>
-                </wp:positionH>
-                <wp:positionV relativeFrom="paragraph">
-                  <wp:posOffset>5370195</wp:posOffset>
-                </wp:positionV>
-                <wp:extent cx="2578100" cy="2590800"/>
-                <wp:effectExtent b="0" l="0" r="0" t="0"/>
-                <wp:wrapSquare wrapText="bothSides" distB="45720" distT="45720" distL="114300" distR="114300"/>
-                <wp:docPr id="220" name="image3.png"/>
-                <a:graphic>
-                  <a:graphicData uri="http://schemas.openxmlformats.org/drawingml/2006/picture">
-                    <pic:pic>
-                      <pic:nvPicPr>
-                        <pic:cNvPr id="0" name="image3.png"/>
-                        <pic:cNvPicPr preferRelativeResize="0"/>
-                      </pic:nvPicPr>
-                      <pic:blipFill>
-                        <a:blip r:embed="rId10"/>
-                        <a:srcRect/>
-                        <a:stretch>
-                          <a:fillRect/>
-                        </a:stretch>
-                      </pic:blipFill>
-                      <pic:spPr>
-                        <a:xfrm>
-                          <a:off x="0" y="0"/>
-                          <a:ext cx="2578100" cy="2590800"/>
-                        </a:xfrm>
-                        <a:prstGeom prst="rect"/>
-                        <a:ln/>
-                      </pic:spPr>
-                    </pic:pic>
-                  </a:graphicData>
-                </a:graphic>
-              </wp:anchor>
-            </w:drawing>
+          <mc:Fallback>
+            <w:pict>
+              <v:rect w14:anchorId="29BC0116" id="Rectángulo 220" o:spid="_x0000_s1033" style="position:absolute;margin-left:263.25pt;margin-top:422.85pt;width:203pt;height:204pt;z-index:251661312;visibility:visible;mso-wrap-style:square;mso-wrap-distance-left:9pt;mso-wrap-distance-top:3.6pt;mso-wrap-distance-right:9pt;mso-wrap-distance-bottom:3.6pt;mso-position-horizontal:absolute;mso-position-horizontal-relative:text;mso-position-vertical:absolute;mso-position-vertical-relative:text;v-text-anchor:top" o:gfxdata="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" filled="f" stroked="f">
+                <v:textbox inset="2.53958mm,1.2694mm,2.53958mm,1.2694mm">
+                  <w:txbxContent>
+                    <w:p>
+                      <w:pPr>
+                        <w:spacing w:line="240" w:lineRule="auto"/>
+                        <w:textDirection w:val="btLr"/>
+                      </w:pPr>
+                      <w:r>
+                        <w:rPr>
+                          <w:b/>
+                          <w:color w:val="000000"/>
+                        </w:rPr>
+                        <w:t>Docente:</w:t>
+                      </w:r>
+                      <w:r>
+                        <w:rPr>
+                          <w:color w:val="000000"/>
+                        </w:rPr>
+                        <w:t xml:space="preserve"> Rafael de la Rosas Flores</w:t>
+                      </w:r>
+                    </w:p>
+                    <w:p>
+                      <w:pPr>
+                        <w:spacing w:line="240" w:lineRule="auto"/>
+                        <w:jc w:val="center"/>
+                        <w:textDirection w:val="btLr"/>
+                      </w:pPr>
+                      <w:r>
+                        <w:rPr>
+                          <w:b/>
+                          <w:color w:val="000000"/>
+                        </w:rPr>
+                        <w:t>Ingeniería web</w:t>
+                      </w:r>
+                    </w:p>
+                    <w:p>
+                      <w:pPr>
+                        <w:spacing w:line="240" w:lineRule="auto"/>
+                        <w:jc w:val="center"/>
+                        <w:textDirection w:val="btLr"/>
+                      </w:pPr>
+                      <w:r>
+                        <w:rPr>
+                          <w:b/>
+                          <w:color w:val="000000"/>
+                        </w:rPr>
+                        <w:t>Equipo 1</w:t>
+                      </w:r>
+                    </w:p>
+                    <w:p>
+                      <w:pPr>
+                        <w:spacing w:line="240" w:lineRule="auto"/>
+                        <w:textDirection w:val="btLr"/>
+                      </w:pPr>
+                      <w:r>
+                        <w:rPr>
+                          <w:b/>
+                          <w:color w:val="000000"/>
+                        </w:rPr>
+                        <w:t>Integrantes:</w:t>
+                      </w:r>
+                    </w:p>
+                    <w:p>
+                      <w:pPr>
+                        <w:spacing w:after="0" w:line="240" w:lineRule="auto"/>
+                        <w:textDirection w:val="btLr"/>
+                      </w:pPr>
+                      <w:r>
+                        <w:rPr>
+                          <w:rFonts w:ascii="Arial" w:eastAsia="Arial" w:hAnsi="Arial" w:cs="Arial"/>
+                          <w:color w:val="000000"/>
+                          <w:sz w:val="28"/>
+                        </w:rPr>
+                        <w:t xml:space="preserve">Frida Rojas Alarcón </w:t>
+                      </w:r>
+                    </w:p>
+                    <w:p>
+                      <w:pPr>
+                        <w:spacing w:after="0" w:line="240" w:lineRule="auto"/>
+                        <w:textDirection w:val="btLr"/>
+                      </w:pPr>
+                      <w:r>
+                        <w:rPr>
+                          <w:rFonts w:ascii="Arial" w:eastAsia="Arial" w:hAnsi="Arial" w:cs="Arial"/>
+                          <w:color w:val="000000"/>
+                          <w:sz w:val="28"/>
+                        </w:rPr>
+                        <w:t>Christian Jaciel Sánchez Herrera</w:t>
+                      </w:r>
+                    </w:p>
+                    <w:p>
+                      <w:pPr>
+                        <w:spacing w:after="0" w:line="240" w:lineRule="auto"/>
+                        <w:textDirection w:val="btLr"/>
+                      </w:pPr>
+                      <w:r>
+                        <w:rPr>
+                          <w:rFonts w:ascii="Arial" w:eastAsia="Arial" w:hAnsi="Arial" w:cs="Arial"/>
+                          <w:color w:val="000000"/>
+                          <w:sz w:val="28"/>
+                        </w:rPr>
+                        <w:t>José Zacatzontelt Soto</w:t>
+                      </w:r>
+                    </w:p>
+                    <w:p>
+                      <w:pPr>
+                        <w:spacing w:after="0" w:line="240" w:lineRule="auto"/>
+                        <w:textDirection w:val="btLr"/>
+                      </w:pPr>
+                      <w:r>
+                        <w:rPr>
+                          <w:rFonts w:ascii="Arial" w:eastAsia="Arial" w:hAnsi="Arial" w:cs="Arial"/>
+                          <w:color w:val="000000"/>
+                          <w:sz w:val="28"/>
+                        </w:rPr>
+                        <w:t>Alejandro Vargas Pérez</w:t>
+                      </w:r>
+                    </w:p>
+                    <w:p>
+                      <w:pPr>
+                        <w:spacing w:after="0" w:line="240" w:lineRule="auto"/>
+                        <w:textDirection w:val="btLr"/>
+                      </w:pPr>
+                      <w:r>
+                        <w:rPr>
+                          <w:rFonts w:ascii="Arial" w:eastAsia="Arial" w:hAnsi="Arial" w:cs="Arial"/>
+                          <w:color w:val="000000"/>
+                          <w:sz w:val="28"/>
+                        </w:rPr>
+                        <w:t>José Arturo Valenzuela Sacramento</w:t>
+                      </w:r>
+                    </w:p>
+                    <w:p>
+                      <w:pPr>
+                        <w:spacing w:line="258" w:lineRule="auto"/>
+                        <w:textDirection w:val="btLr"/>
+                      </w:pPr>
+                    </w:p>
+                  </w:txbxContent>
+                </v:textbox>
+                <w10:wrap type="square"/>
+              </v:rect>
+            </w:pict>
           </mc:Fallback>
         </mc:AlternateContent>
       </w:r>
@@ -841,688 +917,15 @@
     </w:p>
     <w:p>
       <w:pPr>
-        <w:numPr>
-          <w:ilvl w:val="0"/>
-          <w:numId w:val="7"/>
-        </w:numPr>
-        <w:pBdr>
-          <w:top w:val="nil"/>
-          <w:left w:val="nil"/>
-          <w:bottom w:val="nil"/>
-          <w:right w:val="nil"/>
-          <w:between w:val="nil"/>
-        </w:pBdr>
-        <w:spacing w:after="100"/>
-        <w:rPr>
-          <w:color w:val="000000"/>
+        <w:rPr>
+          <w:b/>
         </w:rPr>
       </w:pPr>
       <w:r>
         <w:rPr>
-          <w:color w:val="000000"/>
-        </w:rPr>
-        <w:t>Registro</w:t>
-      </w:r>
-    </w:p>
-    <w:p>
-      <w:pPr>
-        <w:numPr>
-          <w:ilvl w:val="0"/>
-          <w:numId w:val="7"/>
-        </w:numPr>
-        <w:pBdr>
-          <w:top w:val="nil"/>
-          <w:left w:val="nil"/>
-          <w:bottom w:val="nil"/>
-          <w:right w:val="nil"/>
-          <w:between w:val="nil"/>
-        </w:pBdr>
-        <w:spacing w:after="100"/>
-      </w:pPr>
-      <w:r>
-        <w:rPr>
-          <w:color w:val="000000"/>
-        </w:rPr>
-        <w:t>Autenticación</w:t>
-      </w:r>
-    </w:p>
-    <w:p>
-      <w:pPr>
-        <w:numPr>
-          <w:ilvl w:val="0"/>
-          <w:numId w:val="7"/>
-        </w:numPr>
-        <w:pBdr>
-          <w:top w:val="nil"/>
-          <w:left w:val="nil"/>
-          <w:bottom w:val="nil"/>
-          <w:right w:val="nil"/>
-          <w:between w:val="nil"/>
-        </w:pBdr>
-        <w:spacing w:after="100"/>
-        <w:rPr>
-          <w:color w:val="000000"/>
-        </w:rPr>
-      </w:pPr>
-      <w:r>
-        <w:rPr>
-          <w:color w:val="000000"/>
-        </w:rPr>
-        <w:t>Capturas de archivos</w:t>
-      </w:r>
-    </w:p>
-    <w:p>
-      <w:pPr>
-        <w:numPr>
-          <w:ilvl w:val="0"/>
-          <w:numId w:val="7"/>
-        </w:numPr>
-        <w:pBdr>
-          <w:top w:val="nil"/>
-          <w:left w:val="nil"/>
-          <w:bottom w:val="nil"/>
-          <w:right w:val="nil"/>
-          <w:between w:val="nil"/>
-        </w:pBdr>
-        <w:spacing w:after="100"/>
-        <w:rPr>
-          <w:color w:val="000000"/>
-        </w:rPr>
-      </w:pPr>
-      <w:r>
-        <w:rPr>
-          <w:color w:val="000000"/>
-        </w:rPr>
-        <w:t xml:space="preserve">Lecturas de archivos </w:t>
-      </w:r>
-    </w:p>
-    <w:p>
-      <w:pPr>
-        <w:numPr>
-          <w:ilvl w:val="0"/>
-          <w:numId w:val="7"/>
-        </w:numPr>
-        <w:pBdr>
-          <w:top w:val="nil"/>
-          <w:left w:val="nil"/>
-          <w:bottom w:val="nil"/>
-          <w:right w:val="nil"/>
-          <w:between w:val="nil"/>
-        </w:pBdr>
-        <w:spacing w:after="100"/>
-        <w:rPr>
-          <w:color w:val="000000"/>
-        </w:rPr>
-      </w:pPr>
-      <w:r>
-        <w:rPr>
-          <w:color w:val="000000"/>
-        </w:rPr>
-        <w:t xml:space="preserve">Proceso de tipo de archivo </w:t>
-      </w:r>
-    </w:p>
-    <w:p>
-      <w:pPr>
-        <w:numPr>
-          <w:ilvl w:val="0"/>
-          <w:numId w:val="7"/>
-        </w:numPr>
-        <w:pBdr>
-          <w:top w:val="nil"/>
-          <w:left w:val="nil"/>
-          <w:bottom w:val="nil"/>
-          <w:right w:val="nil"/>
-          <w:between w:val="nil"/>
-        </w:pBdr>
-        <w:spacing w:after="100"/>
-        <w:rPr>
-          <w:color w:val="000000"/>
-        </w:rPr>
-      </w:pPr>
-      <w:r>
-        <w:rPr>
-          <w:color w:val="000000"/>
-        </w:rPr>
-        <w:t>Generar reportes semanales</w:t>
-      </w:r>
-    </w:p>
-    <w:p>
-      <w:pPr>
-        <w:numPr>
-          <w:ilvl w:val="0"/>
-          <w:numId w:val="7"/>
-        </w:numPr>
-        <w:pBdr>
-          <w:top w:val="nil"/>
-          <w:left w:val="nil"/>
-          <w:bottom w:val="nil"/>
-          <w:right w:val="nil"/>
-          <w:between w:val="nil"/>
-        </w:pBdr>
-        <w:spacing w:after="100"/>
-        <w:rPr>
-          <w:color w:val="000000"/>
-        </w:rPr>
-      </w:pPr>
-      <w:r>
-        <w:rPr>
-          <w:color w:val="000000"/>
-        </w:rPr>
-        <w:t>Mostrar reportes semanales</w:t>
-      </w:r>
-    </w:p>
-    <w:p>
-      <w:pPr>
-        <w:numPr>
-          <w:ilvl w:val="0"/>
-          <w:numId w:val="7"/>
-        </w:numPr>
-        <w:pBdr>
-          <w:top w:val="nil"/>
-          <w:left w:val="nil"/>
-          <w:bottom w:val="nil"/>
-          <w:right w:val="nil"/>
-          <w:between w:val="nil"/>
-        </w:pBdr>
-        <w:spacing w:after="100"/>
-        <w:rPr>
-          <w:color w:val="000000"/>
-        </w:rPr>
-      </w:pPr>
-      <w:r>
-        <w:rPr>
-          <w:color w:val="000000"/>
-        </w:rPr>
-        <w:t>Exportar archivos</w:t>
-      </w:r>
-    </w:p>
-    <w:p>
-      <w:pPr>
-        <w:numPr>
-          <w:ilvl w:val="0"/>
-          <w:numId w:val="7"/>
-        </w:numPr>
-        <w:pBdr>
-          <w:top w:val="nil"/>
-          <w:left w:val="nil"/>
-          <w:bottom w:val="nil"/>
-          <w:right w:val="nil"/>
-          <w:between w:val="nil"/>
-        </w:pBdr>
-        <w:spacing w:after="100"/>
-        <w:rPr>
-          <w:color w:val="000000"/>
-        </w:rPr>
-      </w:pPr>
-      <w:r>
-        <w:rPr>
-          <w:color w:val="000000"/>
-        </w:rPr>
-        <w:t>Guardar reportes semanales</w:t>
-      </w:r>
-    </w:p>
-    <w:p>
-      <w:pPr>
-        <w:numPr>
-          <w:ilvl w:val="0"/>
-          <w:numId w:val="7"/>
-        </w:numPr>
-        <w:pBdr>
-          <w:top w:val="nil"/>
-          <w:left w:val="nil"/>
-          <w:bottom w:val="nil"/>
-          <w:right w:val="nil"/>
-          <w:between w:val="nil"/>
-        </w:pBdr>
-        <w:spacing w:after="100"/>
-        <w:rPr>
-          <w:color w:val="000000"/>
-        </w:rPr>
-      </w:pPr>
-      <w:r>
-        <w:rPr>
-          <w:color w:val="000000"/>
-        </w:rPr>
-        <w:t>Filtrar fechas </w:t>
-      </w:r>
-    </w:p>
-    <w:p>
-      <w:pPr>
-        <w:numPr>
-          <w:ilvl w:val="0"/>
-          <w:numId w:val="7"/>
-        </w:numPr>
-        <w:pBdr>
-          <w:top w:val="nil"/>
-          <w:left w:val="nil"/>
-          <w:bottom w:val="nil"/>
-          <w:right w:val="nil"/>
-          <w:between w:val="nil"/>
-        </w:pBdr>
-        <w:spacing w:after="100"/>
-        <w:rPr>
-          <w:color w:val="000000"/>
-        </w:rPr>
-      </w:pPr>
-      <w:r>
-        <w:rPr>
-          <w:color w:val="000000"/>
-        </w:rPr>
-        <w:t>Actualizar fechas</w:t>
-      </w:r>
-    </w:p>
-    <w:p>
-      <w:pPr>
-        <w:numPr>
-          <w:ilvl w:val="0"/>
-          <w:numId w:val="7"/>
-        </w:numPr>
-        <w:pBdr>
-          <w:top w:val="nil"/>
-          <w:left w:val="nil"/>
-          <w:bottom w:val="nil"/>
-          <w:right w:val="nil"/>
-          <w:between w:val="nil"/>
-        </w:pBdr>
-        <w:spacing w:after="100"/>
-        <w:rPr>
-          <w:color w:val="000000"/>
-        </w:rPr>
-      </w:pPr>
-      <w:r>
-        <w:rPr>
-          <w:color w:val="000000"/>
-        </w:rPr>
-        <w:t>Baja automática de reportes</w:t>
-      </w:r>
-    </w:p>
-    <w:p>
-      <w:pPr>
-        <w:numPr>
-          <w:ilvl w:val="0"/>
-          <w:numId w:val="7"/>
-        </w:numPr>
-        <w:pBdr>
-          <w:top w:val="nil"/>
-          <w:left w:val="nil"/>
-          <w:bottom w:val="nil"/>
-          <w:right w:val="nil"/>
-          <w:between w:val="nil"/>
-        </w:pBdr>
-        <w:spacing w:after="100"/>
-        <w:rPr>
-          <w:color w:val="000000"/>
-        </w:rPr>
-      </w:pPr>
-      <w:r>
-        <w:rPr>
-          <w:color w:val="000000"/>
-        </w:rPr>
-        <w:t>Alta automática de reportes</w:t>
-      </w:r>
-    </w:p>
-    <w:p>
-      <w:pPr>
-        <w:numPr>
-          <w:ilvl w:val="0"/>
-          <w:numId w:val="7"/>
-        </w:numPr>
-        <w:pBdr>
-          <w:top w:val="nil"/>
-          <w:left w:val="nil"/>
-          <w:bottom w:val="nil"/>
-          <w:right w:val="nil"/>
-          <w:between w:val="nil"/>
-        </w:pBdr>
-        <w:spacing w:after="100"/>
-        <w:rPr>
-          <w:color w:val="000000"/>
-        </w:rPr>
-      </w:pPr>
-      <w:r>
-        <w:rPr>
-          <w:color w:val="000000"/>
-        </w:rPr>
-        <w:t>Mensaje de actualización</w:t>
-      </w:r>
-    </w:p>
-    <w:p>
-      <w:pPr>
-        <w:numPr>
-          <w:ilvl w:val="0"/>
-          <w:numId w:val="7"/>
-        </w:numPr>
-        <w:pBdr>
-          <w:top w:val="nil"/>
-          <w:left w:val="nil"/>
-          <w:bottom w:val="nil"/>
-          <w:right w:val="nil"/>
-          <w:between w:val="nil"/>
-        </w:pBdr>
-        <w:spacing w:after="100"/>
-        <w:rPr>
-          <w:color w:val="000000"/>
-        </w:rPr>
-      </w:pPr>
-      <w:r>
-        <w:rPr>
-          <w:color w:val="000000"/>
-        </w:rPr>
-        <w:t>Monitoreo de archivos</w:t>
-      </w:r>
-    </w:p>
-    <w:p>
-      <w:pPr>
-        <w:numPr>
-          <w:ilvl w:val="0"/>
-          <w:numId w:val="7"/>
-        </w:numPr>
-        <w:pBdr>
-          <w:top w:val="nil"/>
-          <w:left w:val="nil"/>
-          <w:bottom w:val="nil"/>
-          <w:right w:val="nil"/>
-          <w:between w:val="nil"/>
-        </w:pBdr>
-        <w:spacing w:after="100"/>
-        <w:rPr>
-          <w:color w:val="000000"/>
-        </w:rPr>
-      </w:pPr>
-      <w:r>
-        <w:rPr>
-          <w:color w:val="000000"/>
-        </w:rPr>
-        <w:t>Simulador de predicciones</w:t>
-      </w:r>
-    </w:p>
-    <w:p>
-      <w:pPr>
-        <w:numPr>
-          <w:ilvl w:val="0"/>
-          <w:numId w:val="7"/>
-        </w:numPr>
-        <w:pBdr>
-          <w:top w:val="nil"/>
-          <w:left w:val="nil"/>
-          <w:bottom w:val="nil"/>
-          <w:right w:val="nil"/>
-          <w:between w:val="nil"/>
-        </w:pBdr>
-        <w:spacing w:after="100"/>
-        <w:rPr>
-          <w:color w:val="000000"/>
-        </w:rPr>
-      </w:pPr>
-      <w:r>
-        <w:rPr>
-          <w:color w:val="000000"/>
-        </w:rPr>
-        <w:t>Generar reportes semanales</w:t>
-      </w:r>
-    </w:p>
-    <w:p>
-      <w:pPr>
-        <w:numPr>
-          <w:ilvl w:val="0"/>
-          <w:numId w:val="7"/>
-        </w:numPr>
-        <w:pBdr>
-          <w:top w:val="nil"/>
-          <w:left w:val="nil"/>
-          <w:bottom w:val="nil"/>
-          <w:right w:val="nil"/>
-          <w:between w:val="nil"/>
-        </w:pBdr>
-        <w:spacing w:after="100"/>
-        <w:rPr>
-          <w:color w:val="000000"/>
-        </w:rPr>
-      </w:pPr>
-      <w:r>
-        <w:rPr>
-          <w:color w:val="000000"/>
-        </w:rPr>
-        <w:t>Mostrar reportes semanales</w:t>
-      </w:r>
-    </w:p>
-    <w:p>
-      <w:pPr>
-        <w:numPr>
-          <w:ilvl w:val="0"/>
-          <w:numId w:val="7"/>
-        </w:numPr>
-        <w:pBdr>
-          <w:top w:val="nil"/>
-          <w:left w:val="nil"/>
-          <w:bottom w:val="nil"/>
-          <w:right w:val="nil"/>
-          <w:between w:val="nil"/>
-        </w:pBdr>
-        <w:spacing w:after="100"/>
-        <w:rPr>
-          <w:color w:val="000000"/>
-        </w:rPr>
-      </w:pPr>
-      <w:r>
-        <w:rPr>
-          <w:color w:val="000000"/>
-        </w:rPr>
-        <w:t>Exportar archivos</w:t>
-      </w:r>
-    </w:p>
-    <w:p>
-      <w:pPr>
-        <w:numPr>
-          <w:ilvl w:val="0"/>
-          <w:numId w:val="7"/>
-        </w:numPr>
-        <w:pBdr>
-          <w:top w:val="nil"/>
-          <w:left w:val="nil"/>
-          <w:bottom w:val="nil"/>
-          <w:right w:val="nil"/>
-          <w:between w:val="nil"/>
-        </w:pBdr>
-        <w:spacing w:after="100"/>
-        <w:rPr>
-          <w:color w:val="000000"/>
-        </w:rPr>
-      </w:pPr>
-      <w:r>
-        <w:rPr>
-          <w:color w:val="000000"/>
-        </w:rPr>
-        <w:t>Guardar reportes semanales</w:t>
-      </w:r>
-    </w:p>
-    <w:p>
-      <w:pPr>
-        <w:numPr>
-          <w:ilvl w:val="0"/>
-          <w:numId w:val="7"/>
-        </w:numPr>
-        <w:pBdr>
-          <w:top w:val="nil"/>
-          <w:left w:val="nil"/>
-          <w:bottom w:val="nil"/>
-          <w:right w:val="nil"/>
-          <w:between w:val="nil"/>
-        </w:pBdr>
-        <w:spacing w:after="100"/>
-        <w:rPr>
-          <w:color w:val="000000"/>
-        </w:rPr>
-      </w:pPr>
-      <w:r>
-        <w:rPr>
-          <w:color w:val="000000"/>
-        </w:rPr>
-        <w:t>Filtrar fechas </w:t>
-      </w:r>
-    </w:p>
-    <w:p>
-      <w:pPr>
-        <w:numPr>
-          <w:ilvl w:val="0"/>
-          <w:numId w:val="7"/>
-        </w:numPr>
-        <w:pBdr>
-          <w:top w:val="nil"/>
-          <w:left w:val="nil"/>
-          <w:bottom w:val="nil"/>
-          <w:right w:val="nil"/>
-          <w:between w:val="nil"/>
-        </w:pBdr>
-        <w:spacing w:after="100"/>
-        <w:rPr>
-          <w:color w:val="000000"/>
-        </w:rPr>
-      </w:pPr>
-      <w:r>
-        <w:rPr>
-          <w:color w:val="000000"/>
-        </w:rPr>
-        <w:t>Actualizar fechas</w:t>
-      </w:r>
-    </w:p>
-    <w:p>
-      <w:pPr>
-        <w:numPr>
-          <w:ilvl w:val="0"/>
-          <w:numId w:val="7"/>
-        </w:numPr>
-        <w:pBdr>
-          <w:top w:val="nil"/>
-          <w:left w:val="nil"/>
-          <w:bottom w:val="nil"/>
-          <w:right w:val="nil"/>
-          <w:between w:val="nil"/>
-        </w:pBdr>
-        <w:spacing w:after="100"/>
-        <w:rPr>
-          <w:color w:val="000000"/>
-        </w:rPr>
-      </w:pPr>
-      <w:r>
-        <w:rPr>
-          <w:color w:val="000000"/>
-        </w:rPr>
-        <w:t>Baja automática de reportes</w:t>
-      </w:r>
-    </w:p>
-    <w:p>
-      <w:pPr>
-        <w:numPr>
-          <w:ilvl w:val="0"/>
-          <w:numId w:val="7"/>
-        </w:numPr>
-        <w:pBdr>
-          <w:top w:val="nil"/>
-          <w:left w:val="nil"/>
-          <w:bottom w:val="nil"/>
-          <w:right w:val="nil"/>
-          <w:between w:val="nil"/>
-        </w:pBdr>
-        <w:spacing w:after="100"/>
-        <w:rPr>
-          <w:color w:val="000000"/>
-        </w:rPr>
-      </w:pPr>
-      <w:r>
-        <w:rPr>
-          <w:color w:val="000000"/>
-        </w:rPr>
-        <w:t>Alta automática de reportes</w:t>
-      </w:r>
-    </w:p>
-    <w:p>
-      <w:pPr>
-        <w:numPr>
-          <w:ilvl w:val="0"/>
-          <w:numId w:val="7"/>
-        </w:numPr>
-        <w:pBdr>
-          <w:top w:val="nil"/>
-          <w:left w:val="nil"/>
-          <w:bottom w:val="nil"/>
-          <w:right w:val="nil"/>
-          <w:between w:val="nil"/>
-        </w:pBdr>
-        <w:spacing w:after="100"/>
-        <w:rPr>
-          <w:color w:val="000000"/>
-        </w:rPr>
-      </w:pPr>
-      <w:r>
-        <w:rPr>
-          <w:color w:val="000000"/>
-        </w:rPr>
-        <w:t>Mensaje de actualización</w:t>
-      </w:r>
-    </w:p>
-    <w:p>
-      <w:pPr>
-        <w:numPr>
-          <w:ilvl w:val="0"/>
-          <w:numId w:val="7"/>
-        </w:numPr>
-        <w:pBdr>
-          <w:top w:val="nil"/>
-          <w:left w:val="nil"/>
-          <w:bottom w:val="nil"/>
-          <w:right w:val="nil"/>
-          <w:between w:val="nil"/>
-        </w:pBdr>
-        <w:spacing w:after="100"/>
-        <w:rPr>
-          <w:color w:val="000000"/>
-        </w:rPr>
-      </w:pPr>
-      <w:r>
-        <w:rPr>
-          <w:color w:val="000000"/>
-        </w:rPr>
-        <w:t>Monitoreo de archivos</w:t>
-      </w:r>
-    </w:p>
-    <w:p>
-      <w:pPr>
-        <w:numPr>
-          <w:ilvl w:val="0"/>
-          <w:numId w:val="7"/>
-        </w:numPr>
-        <w:pBdr>
-          <w:top w:val="nil"/>
-          <w:left w:val="nil"/>
-          <w:bottom w:val="nil"/>
-          <w:right w:val="nil"/>
-          <w:between w:val="nil"/>
-        </w:pBdr>
-        <w:spacing w:after="100"/>
-        <w:rPr>
-          <w:color w:val="000000"/>
-        </w:rPr>
-      </w:pPr>
-      <w:r>
-        <w:rPr>
-          <w:color w:val="000000"/>
-        </w:rPr>
-        <w:lastRenderedPageBreak/>
-        <w:t>Simulador de predicciones</w:t>
-      </w:r>
-    </w:p>
-    <w:p>
-      <w:pPr>
-        <w:rPr>
-          <w:b/>
-        </w:rPr>
-      </w:pPr>
-      <w:r>
-        <w:rPr>
-          <w:b/>
-        </w:rPr>
-        <w:t xml:space="preserve"> 4. Flujo de casos de uso</w:t>
+          <w:b/>
+        </w:rPr>
+        <w:t>4. Flujo de casos de uso</w:t>
       </w:r>
     </w:p>
     <w:p>
@@ -1549,127 +952,6 @@
           <w:b/>
         </w:rPr>
         <w:t>6. Actores</w:t>
-      </w:r>
-    </w:p>
-    <w:p>
-      <w:pPr>
-        <w:numPr>
-          <w:ilvl w:val="0"/>
-          <w:numId w:val="7"/>
-        </w:numPr>
-        <w:pBdr>
-          <w:top w:val="nil"/>
-          <w:left w:val="nil"/>
-          <w:bottom w:val="nil"/>
-          <w:right w:val="nil"/>
-          <w:between w:val="nil"/>
-        </w:pBdr>
-        <w:spacing w:after="100"/>
-        <w:rPr>
-          <w:color w:val="000000"/>
-        </w:rPr>
-      </w:pPr>
-      <w:r>
-        <w:rPr>
-          <w:color w:val="000000"/>
-        </w:rPr>
-        <w:t>Administrador</w:t>
-      </w:r>
-    </w:p>
-    <w:p>
-      <w:pPr>
-        <w:numPr>
-          <w:ilvl w:val="0"/>
-          <w:numId w:val="7"/>
-        </w:numPr>
-        <w:pBdr>
-          <w:top w:val="nil"/>
-          <w:left w:val="nil"/>
-          <w:bottom w:val="nil"/>
-          <w:right w:val="nil"/>
-          <w:between w:val="nil"/>
-        </w:pBdr>
-        <w:spacing w:after="100"/>
-        <w:rPr>
-          <w:color w:val="000000"/>
-        </w:rPr>
-      </w:pPr>
-      <w:r>
-        <w:rPr>
-          <w:color w:val="000000"/>
-        </w:rPr>
-        <w:t>Usuario</w:t>
-      </w:r>
-      <w:r>
-        <w:rPr>
-          <w:color w:val="000000"/>
-        </w:rPr>
-        <w:tab/>
-      </w:r>
-    </w:p>
-    <w:p>
-      <w:pPr>
-        <w:numPr>
-          <w:ilvl w:val="0"/>
-          <w:numId w:val="8"/>
-        </w:numPr>
-        <w:pBdr>
-          <w:top w:val="nil"/>
-          <w:left w:val="nil"/>
-          <w:bottom w:val="nil"/>
-          <w:right w:val="nil"/>
-          <w:between w:val="nil"/>
-        </w:pBdr>
-        <w:spacing w:after="0"/>
-      </w:pPr>
-      <w:r>
-        <w:rPr>
-          <w:color w:val="000000"/>
-        </w:rPr>
-        <w:t>Gerencia</w:t>
-      </w:r>
-    </w:p>
-    <w:p>
-      <w:pPr>
-        <w:numPr>
-          <w:ilvl w:val="0"/>
-          <w:numId w:val="8"/>
-        </w:numPr>
-        <w:pBdr>
-          <w:top w:val="nil"/>
-          <w:left w:val="nil"/>
-          <w:bottom w:val="nil"/>
-          <w:right w:val="nil"/>
-          <w:between w:val="nil"/>
-        </w:pBdr>
-        <w:spacing w:after="0"/>
-      </w:pPr>
-      <w:r>
-        <w:rPr>
-          <w:color w:val="000000"/>
-        </w:rPr>
-        <w:t>Calidad</w:t>
-      </w:r>
-    </w:p>
-    <w:p>
-      <w:pPr>
-        <w:numPr>
-          <w:ilvl w:val="0"/>
-          <w:numId w:val="8"/>
-        </w:numPr>
-        <w:pBdr>
-          <w:top w:val="nil"/>
-          <w:left w:val="nil"/>
-          <w:bottom w:val="nil"/>
-          <w:right w:val="nil"/>
-          <w:between w:val="nil"/>
-        </w:pBdr>
-      </w:pPr>
-      <w:r>
-        <w:rPr>
-          <w:color w:val="000000"/>
-        </w:rPr>
-        <w:t>Usuario registrado</w:t>
       </w:r>
     </w:p>
     <w:p>
@@ -1730,7 +1012,6 @@
           <w:sz w:val="27"/>
           <w:szCs w:val="27"/>
         </w:rPr>
-        <w:lastRenderedPageBreak/>
         <w:t>RESUMEN DEL</w:t>
       </w:r>
     </w:p>
@@ -2274,7 +1555,6 @@
       <w:pPr>
         <w:spacing w:line="240" w:lineRule="auto"/>
         <w:rPr>
-          <w:color w:val="000000"/>
           <w:sz w:val="24"/>
           <w:szCs w:val="24"/>
         </w:rPr>
@@ -2291,33 +1571,6 @@
     </w:p>
     <w:p>
       <w:pPr>
-        <w:spacing w:line="240" w:lineRule="auto"/>
-        <w:rPr>
-          <w:sz w:val="24"/>
-          <w:szCs w:val="24"/>
-        </w:rPr>
-      </w:pPr>
-    </w:p>
-    <w:p>
-      <w:pPr>
-        <w:spacing w:line="240" w:lineRule="auto"/>
-        <w:rPr>
-          <w:sz w:val="24"/>
-          <w:szCs w:val="24"/>
-        </w:rPr>
-      </w:pPr>
-    </w:p>
-    <w:p>
-      <w:pPr>
-        <w:spacing w:line="240" w:lineRule="auto"/>
-        <w:rPr>
-          <w:sz w:val="24"/>
-          <w:szCs w:val="24"/>
-        </w:rPr>
-      </w:pPr>
-    </w:p>
-    <w:p>
-      <w:pPr>
         <w:rPr>
           <w:b/>
           <w:sz w:val="24"/>
@@ -2330,15 +1583,7 @@
           <w:sz w:val="24"/>
           <w:szCs w:val="24"/>
         </w:rPr>
-        <w:t>3.- Caso</w:t>
-      </w:r>
-      <w:r>
-        <w:rPr>
-          <w:b/>
-          <w:sz w:val="24"/>
-          <w:szCs w:val="24"/>
-        </w:rPr>
-        <w:t>s de uso</w:t>
+        <w:t>3.- Casos de uso</w:t>
       </w:r>
     </w:p>
     <w:p>
@@ -3057,13 +2302,7 @@
               <w:rPr>
                 <w:color w:val="000000"/>
               </w:rPr>
-              <w:t>El sistema podrá exp</w:t>
-            </w:r>
-            <w:r>
-              <w:rPr>
-                <w:color w:val="000000"/>
-              </w:rPr>
-              <w:t>ortar los reportes al tipo de archivo que elija el usuario (PDF, WORD y EXCEL).</w:t>
+              <w:t>El sistema podrá exportar los reportes al tipo de archivo que elija el usuario (PDF, WORD y EXCEL).</w:t>
             </w:r>
           </w:p>
         </w:tc>
@@ -3276,13 +2515,7 @@
               <w:rPr>
                 <w:color w:val="000000"/>
               </w:rPr>
-              <w:t>El filtrado de fecha se actualizará confor</w:t>
-            </w:r>
-            <w:r>
-              <w:rPr>
-                <w:color w:val="000000"/>
-              </w:rPr>
-              <w:t>me a la generación de reportes semanales.</w:t>
+              <w:t>El filtrado de fecha se actualizará conforme a la generación de reportes semanales.</w:t>
             </w:r>
           </w:p>
         </w:tc>
@@ -3504,13 +2737,7 @@
               <w:rPr>
                 <w:color w:val="000000"/>
               </w:rPr>
-              <w:t xml:space="preserve"> un correo al usuario solicitando actualiza</w:t>
-            </w:r>
-            <w:r>
-              <w:rPr>
-                <w:color w:val="000000"/>
-              </w:rPr>
-              <w:t>ción de catálogo cuando un reporte contenga un sitio nuevo.</w:t>
+              <w:t xml:space="preserve"> un correo al usuario solicitando actualización de catálogo cuando un reporte contenga un sitio nuevo.</w:t>
             </w:r>
           </w:p>
         </w:tc>
@@ -3683,11 +2910,26 @@
         </w:rPr>
       </w:pPr>
     </w:p>
+    <w:p>
+      <w:pPr>
+        <w:rPr>
+          <w:b/>
+          <w:sz w:val="24"/>
+          <w:szCs w:val="24"/>
+        </w:rPr>
+      </w:pPr>
+    </w:p>
+    <w:p>
+      <w:pPr>
+        <w:rPr>
+          <w:b/>
+          <w:sz w:val="24"/>
+          <w:szCs w:val="24"/>
+        </w:rPr>
+      </w:pPr>
+    </w:p>
     <w:p/>
     <w:p/>
-    <w:p/>
-    <w:p/>
-    <w:p/>
     <w:p>
       <w:pPr>
         <w:rPr>
@@ -3702,6 +2944,7 @@
           <w:sz w:val="24"/>
           <w:szCs w:val="24"/>
         </w:rPr>
+        <w:lastRenderedPageBreak/>
         <w:t>4.- Flujo de casos de uso</w:t>
       </w:r>
     </w:p>
@@ -3883,6 +3126,13 @@
               </w:rPr>
               <w:t>4. Envía los datos.</w:t>
             </w:r>
+            <w:r>
+              <w:rPr>
+                <w:b/>
+                <w:color w:val="000000"/>
+              </w:rPr>
+              <w:t xml:space="preserve"> (FA1)</w:t>
+            </w:r>
           </w:p>
           <w:p>
             <w:pPr>
@@ -4066,6 +3316,13 @@
               </w:rPr>
               <w:t>4. Envía datos.</w:t>
             </w:r>
+            <w:r>
+              <w:rPr>
+                <w:b/>
+                <w:color w:val="000000"/>
+              </w:rPr>
+              <w:t xml:space="preserve"> (FA2)</w:t>
+            </w:r>
           </w:p>
           <w:p>
             <w:pPr>
@@ -4230,24 +3487,70 @@
                 <w:b/>
                 <w:color w:val="000000"/>
               </w:rPr>
-              <w:t>2. Verifica que el archivo sea tipo Excel.</w:t>
-            </w:r>
-          </w:p>
-          <w:p>
-            <w:pPr>
-              <w:spacing w:after="0" w:line="240" w:lineRule="auto"/>
-              <w:rPr>
-                <w:rFonts w:ascii="Times New Roman" w:eastAsia="Times New Roman" w:hAnsi="Times New Roman" w:cs="Times New Roman"/>
-                <w:sz w:val="24"/>
-                <w:szCs w:val="24"/>
-              </w:rPr>
-            </w:pPr>
-            <w:r>
-              <w:rPr>
-                <w:b/>
-                <w:color w:val="000000"/>
-              </w:rPr>
-              <w:t>3. Verifica que no sea un documento duplicado.</w:t>
+              <w:t xml:space="preserve">2. Verifica que el archivo sea tipo </w:t>
+            </w:r>
+            <w:proofErr w:type="gramStart"/>
+            <w:r>
+              <w:rPr>
+                <w:b/>
+                <w:color w:val="000000"/>
+              </w:rPr>
+              <w:t>Excel.</w:t>
+            </w:r>
+            <w:r>
+              <w:rPr>
+                <w:b/>
+                <w:color w:val="000000"/>
+              </w:rPr>
+              <w:t>(</w:t>
+            </w:r>
+            <w:proofErr w:type="gramEnd"/>
+            <w:r>
+              <w:rPr>
+                <w:b/>
+                <w:color w:val="000000"/>
+              </w:rPr>
+              <w:t>FA3)</w:t>
+            </w:r>
+          </w:p>
+          <w:p>
+            <w:pPr>
+              <w:spacing w:after="0" w:line="240" w:lineRule="auto"/>
+              <w:rPr>
+                <w:rFonts w:ascii="Times New Roman" w:eastAsia="Times New Roman" w:hAnsi="Times New Roman" w:cs="Times New Roman"/>
+                <w:sz w:val="24"/>
+                <w:szCs w:val="24"/>
+              </w:rPr>
+            </w:pPr>
+            <w:r>
+              <w:rPr>
+                <w:b/>
+                <w:color w:val="000000"/>
+              </w:rPr>
+              <w:t xml:space="preserve">3. Verifica que no sea un documento </w:t>
+            </w:r>
+            <w:proofErr w:type="gramStart"/>
+            <w:r>
+              <w:rPr>
+                <w:b/>
+                <w:color w:val="000000"/>
+              </w:rPr>
+              <w:t>duplicado.</w:t>
+            </w:r>
+            <w:r>
+              <w:rPr>
+                <w:b/>
+                <w:color w:val="000000"/>
+              </w:rPr>
+              <w:t>(</w:t>
+            </w:r>
+            <w:proofErr w:type="gramEnd"/>
+            <w:r>
+              <w:rPr>
+                <w:b/>
+                <w:color w:val="000000"/>
+              </w:rPr>
+              <w:t>FA4)</w:t>
             </w:r>
           </w:p>
           <w:p>
@@ -4428,6 +3731,13 @@
               </w:rPr>
               <w:t>2. El sistema leerá los contenidos que integran el archivo.</w:t>
             </w:r>
+            <w:r>
+              <w:rPr>
+                <w:b/>
+                <w:color w:val="000000"/>
+              </w:rPr>
+              <w:t xml:space="preserve"> (FA5)</w:t>
+            </w:r>
           </w:p>
           <w:p>
             <w:pPr>
@@ -4585,7 +3895,30 @@
                 <w:b/>
                 <w:color w:val="000000"/>
               </w:rPr>
-              <w:t>El sistema comprobará los datos que estén en el formato especificados.</w:t>
+              <w:t xml:space="preserve">El sistema comprobará los datos que estén en el formato </w:t>
+            </w:r>
+            <w:proofErr w:type="gramStart"/>
+            <w:r>
+              <w:rPr>
+                <w:b/>
+                <w:color w:val="000000"/>
+              </w:rPr>
+              <w:t>especificados.</w:t>
+            </w:r>
+            <w:r>
+              <w:rPr>
+                <w:b/>
+                <w:color w:val="000000"/>
+              </w:rPr>
+              <w:t>(</w:t>
+            </w:r>
+            <w:proofErr w:type="gramEnd"/>
+            <w:r>
+              <w:rPr>
+                <w:b/>
+                <w:color w:val="000000"/>
+              </w:rPr>
+              <w:t>FA6)</w:t>
             </w:r>
           </w:p>
           <w:p>
@@ -4639,7 +3972,30 @@
                 <w:b/>
                 <w:color w:val="000000"/>
               </w:rPr>
-              <w:t>El sistema obtendrá los resultados.</w:t>
+              <w:t xml:space="preserve">El sistema obtendrá los </w:t>
+            </w:r>
+            <w:proofErr w:type="gramStart"/>
+            <w:r>
+              <w:rPr>
+                <w:b/>
+                <w:color w:val="000000"/>
+              </w:rPr>
+              <w:t>resultados.</w:t>
+            </w:r>
+            <w:r>
+              <w:rPr>
+                <w:b/>
+                <w:color w:val="000000"/>
+              </w:rPr>
+              <w:t>(</w:t>
+            </w:r>
+            <w:proofErr w:type="gramEnd"/>
+            <w:r>
+              <w:rPr>
+                <w:b/>
+                <w:color w:val="000000"/>
+              </w:rPr>
+              <w:t>FA7)</w:t>
             </w:r>
           </w:p>
           <w:p>
@@ -4761,6 +4117,7 @@
                 <w:b/>
                 <w:color w:val="FFFFFF"/>
               </w:rPr>
+              <w:lastRenderedPageBreak/>
               <w:t>Generar reportes semanales</w:t>
             </w:r>
           </w:p>
@@ -4894,7 +4251,30 @@
                 <w:b/>
                 <w:color w:val="000000"/>
               </w:rPr>
-              <w:t>3. Si la última gráfica fue hace 5 semanas la hará de nuevo.</w:t>
+              <w:t xml:space="preserve">3. Si la última gráfica fue hace 5 semanas la hará de </w:t>
+            </w:r>
+            <w:proofErr w:type="gramStart"/>
+            <w:r>
+              <w:rPr>
+                <w:b/>
+                <w:color w:val="000000"/>
+              </w:rPr>
+              <w:t>nuevo.</w:t>
+            </w:r>
+            <w:r>
+              <w:rPr>
+                <w:b/>
+                <w:color w:val="000000"/>
+              </w:rPr>
+              <w:t>(</w:t>
+            </w:r>
+            <w:proofErr w:type="gramEnd"/>
+            <w:r>
+              <w:rPr>
+                <w:b/>
+                <w:color w:val="000000"/>
+              </w:rPr>
+              <w:t>FA8)</w:t>
             </w:r>
           </w:p>
           <w:p>
@@ -5224,6 +4604,13 @@
               </w:rPr>
               <w:t>1. El sistema preguntará el formato requerido.</w:t>
             </w:r>
+            <w:r>
+              <w:rPr>
+                <w:b/>
+                <w:color w:val="000000"/>
+              </w:rPr>
+              <w:t xml:space="preserve"> (FA9)</w:t>
+            </w:r>
           </w:p>
           <w:p>
             <w:pPr>
@@ -5257,6 +4644,13 @@
                 <w:color w:val="000000"/>
               </w:rPr>
               <w:t>3. El sistema descarga el reporte a la máquina del usuario.</w:t>
+            </w:r>
+            <w:r>
+              <w:rPr>
+                <w:b/>
+                <w:color w:val="000000"/>
+              </w:rPr>
+              <w:t xml:space="preserve"> (FA10)</w:t>
             </w:r>
           </w:p>
         </w:tc>
@@ -5420,18 +4814,18 @@
     <w:tbl>
       <w:tblPr>
         <w:tblStyle w:val="a9"/>
-        <w:tblW w:w="5557" w:type="dxa"/>
+        <w:tblW w:w="6091" w:type="dxa"/>
         <w:tblInd w:w="0" w:type="dxa"/>
         <w:tblLayout w:type="fixed"/>
         <w:tblLook w:val="0400" w:firstRow="0" w:lastRow="0" w:firstColumn="0" w:lastColumn="0" w:noHBand="0" w:noVBand="1"/>
       </w:tblPr>
       <w:tblGrid>
-        <w:gridCol w:w="5557"/>
+        <w:gridCol w:w="6091"/>
       </w:tblGrid>
       <w:tr>
         <w:tc>
           <w:tcPr>
-            <w:tcW w:w="5557" w:type="dxa"/>
+            <w:tcW w:w="6091" w:type="dxa"/>
             <w:tcBorders>
               <w:top w:val="single" w:sz="4" w:space="0" w:color="70AD47"/>
               <w:left w:val="single" w:sz="4" w:space="0" w:color="70AD47"/>
@@ -5468,7 +4862,7 @@
       <w:tr>
         <w:tc>
           <w:tcPr>
-            <w:tcW w:w="5557" w:type="dxa"/>
+            <w:tcW w:w="6091" w:type="dxa"/>
             <w:tcBorders>
               <w:top w:val="single" w:sz="4" w:space="0" w:color="70AD47"/>
               <w:left w:val="single" w:sz="4" w:space="0" w:color="A8D08D"/>
@@ -5505,7 +4899,7 @@
       <w:tr>
         <w:tc>
           <w:tcPr>
-            <w:tcW w:w="5557" w:type="dxa"/>
+            <w:tcW w:w="6091" w:type="dxa"/>
             <w:tcBorders>
               <w:top w:val="single" w:sz="4" w:space="0" w:color="A8D08D"/>
               <w:left w:val="single" w:sz="4" w:space="0" w:color="A8D08D"/>
@@ -5577,6 +4971,13 @@
                 <w:color w:val="000000"/>
               </w:rPr>
               <w:t xml:space="preserve"> el reporte.</w:t>
+            </w:r>
+            <w:r>
+              <w:rPr>
+                <w:b/>
+                <w:color w:val="000000"/>
+              </w:rPr>
+              <w:t xml:space="preserve"> (FA11)</w:t>
             </w:r>
           </w:p>
           <w:p>
@@ -5917,7 +5318,30 @@
                 <w:b/>
                 <w:color w:val="000000"/>
               </w:rPr>
-              <w:t>2. Si es mayor a 10 semanas se eliminará de la base de datos.</w:t>
+              <w:t xml:space="preserve">2. Si es mayor a 10 semanas se eliminará de la base de </w:t>
+            </w:r>
+            <w:proofErr w:type="gramStart"/>
+            <w:r>
+              <w:rPr>
+                <w:b/>
+                <w:color w:val="000000"/>
+              </w:rPr>
+              <w:t>datos.</w:t>
+            </w:r>
+            <w:r>
+              <w:rPr>
+                <w:b/>
+                <w:color w:val="000000"/>
+              </w:rPr>
+              <w:t>(</w:t>
+            </w:r>
+            <w:proofErr w:type="gramEnd"/>
+            <w:r>
+              <w:rPr>
+                <w:b/>
+                <w:color w:val="000000"/>
+              </w:rPr>
+              <w:t>FA12)</w:t>
             </w:r>
           </w:p>
         </w:tc>
@@ -6485,242 +5909,6 @@
           </w:p>
         </w:tc>
       </w:tr>
-      <w:tr>
-        <w:tc>
-          <w:tcPr>
-            <w:tcW w:w="8828" w:type="dxa"/>
-            <w:tcBorders>
-              <w:top w:val="single" w:sz="4" w:space="0" w:color="A8D08D"/>
-              <w:left w:val="single" w:sz="4" w:space="0" w:color="A8D08D"/>
-              <w:bottom w:val="single" w:sz="4" w:space="0" w:color="A8D08D"/>
-              <w:right w:val="single" w:sz="4" w:space="0" w:color="A8D08D"/>
-            </w:tcBorders>
-            <w:shd w:val="clear" w:color="auto" w:fill="E2EFD9"/>
-            <w:tcMar>
-              <w:top w:w="0" w:type="dxa"/>
-              <w:left w:w="108" w:type="dxa"/>
-              <w:bottom w:w="0" w:type="dxa"/>
-              <w:right w:w="108" w:type="dxa"/>
-            </w:tcMar>
-          </w:tcPr>
-          <w:p>
-            <w:pPr>
-              <w:spacing w:after="0" w:line="240" w:lineRule="auto"/>
-              <w:rPr>
-                <w:rFonts w:ascii="Times New Roman" w:eastAsia="Times New Roman" w:hAnsi="Times New Roman" w:cs="Times New Roman"/>
-                <w:sz w:val="24"/>
-                <w:szCs w:val="24"/>
-              </w:rPr>
-            </w:pPr>
-            <w:r>
-              <w:rPr>
-                <w:b/>
-                <w:color w:val="000000"/>
-              </w:rPr>
-              <w:t>Registro.</w:t>
-            </w:r>
-          </w:p>
-        </w:tc>
-      </w:tr>
-      <w:tr>
-        <w:tc>
-          <w:tcPr>
-            <w:tcW w:w="8828" w:type="dxa"/>
-            <w:tcBorders>
-              <w:top w:val="single" w:sz="4" w:space="0" w:color="A8D08D"/>
-              <w:left w:val="single" w:sz="4" w:space="0" w:color="A8D08D"/>
-              <w:bottom w:val="single" w:sz="4" w:space="0" w:color="A8D08D"/>
-              <w:right w:val="single" w:sz="4" w:space="0" w:color="A8D08D"/>
-            </w:tcBorders>
-            <w:tcMar>
-              <w:top w:w="0" w:type="dxa"/>
-              <w:left w:w="108" w:type="dxa"/>
-              <w:bottom w:w="0" w:type="dxa"/>
-              <w:right w:w="108" w:type="dxa"/>
-            </w:tcMar>
-          </w:tcPr>
-          <w:p>
-            <w:pPr>
-              <w:spacing w:after="0" w:line="240" w:lineRule="auto"/>
-              <w:rPr>
-                <w:rFonts w:ascii="Times New Roman" w:eastAsia="Times New Roman" w:hAnsi="Times New Roman" w:cs="Times New Roman"/>
-                <w:sz w:val="24"/>
-                <w:szCs w:val="24"/>
-              </w:rPr>
-            </w:pPr>
-            <w:r>
-              <w:rPr>
-                <w:b/>
-                <w:color w:val="000000"/>
-              </w:rPr>
-              <w:t>Se ingresan los datos del usuario para posteriormente convertirse.</w:t>
-            </w:r>
-          </w:p>
-        </w:tc>
-      </w:tr>
-      <w:tr>
-        <w:tc>
-          <w:tcPr>
-            <w:tcW w:w="8828" w:type="dxa"/>
-            <w:tcBorders>
-              <w:top w:val="single" w:sz="4" w:space="0" w:color="A8D08D"/>
-              <w:left w:val="single" w:sz="4" w:space="0" w:color="A8D08D"/>
-              <w:bottom w:val="single" w:sz="4" w:space="0" w:color="A8D08D"/>
-              <w:right w:val="single" w:sz="4" w:space="0" w:color="A8D08D"/>
-            </w:tcBorders>
-            <w:shd w:val="clear" w:color="auto" w:fill="E2EFD9"/>
-            <w:tcMar>
-              <w:top w:w="0" w:type="dxa"/>
-              <w:left w:w="108" w:type="dxa"/>
-              <w:bottom w:w="0" w:type="dxa"/>
-              <w:right w:w="108" w:type="dxa"/>
-            </w:tcMar>
-          </w:tcPr>
-          <w:p>
-            <w:pPr>
-              <w:spacing w:after="0" w:line="240" w:lineRule="auto"/>
-              <w:rPr>
-                <w:rFonts w:ascii="Times New Roman" w:eastAsia="Times New Roman" w:hAnsi="Times New Roman" w:cs="Times New Roman"/>
-                <w:sz w:val="24"/>
-                <w:szCs w:val="24"/>
-              </w:rPr>
-            </w:pPr>
-            <w:r>
-              <w:rPr>
-                <w:b/>
-                <w:color w:val="000000"/>
-              </w:rPr>
-              <w:t>1. Ingresa usuario.</w:t>
-            </w:r>
-          </w:p>
-          <w:p>
-            <w:pPr>
-              <w:spacing w:after="0" w:line="240" w:lineRule="auto"/>
-              <w:rPr>
-                <w:rFonts w:ascii="Times New Roman" w:eastAsia="Times New Roman" w:hAnsi="Times New Roman" w:cs="Times New Roman"/>
-                <w:sz w:val="24"/>
-                <w:szCs w:val="24"/>
-              </w:rPr>
-            </w:pPr>
-            <w:r>
-              <w:rPr>
-                <w:b/>
-                <w:color w:val="000000"/>
-              </w:rPr>
-              <w:t>2. Verifica que sea único.</w:t>
-            </w:r>
-          </w:p>
-          <w:p>
-            <w:pPr>
-              <w:spacing w:after="0" w:line="240" w:lineRule="auto"/>
-              <w:rPr>
-                <w:rFonts w:ascii="Times New Roman" w:eastAsia="Times New Roman" w:hAnsi="Times New Roman" w:cs="Times New Roman"/>
-                <w:sz w:val="24"/>
-                <w:szCs w:val="24"/>
-              </w:rPr>
-            </w:pPr>
-            <w:r>
-              <w:rPr>
-                <w:b/>
-                <w:color w:val="000000"/>
-              </w:rPr>
-              <w:t>3. El usuario ya existe.</w:t>
-            </w:r>
-          </w:p>
-          <w:p>
-            <w:pPr>
-              <w:spacing w:after="0" w:line="240" w:lineRule="auto"/>
-              <w:rPr>
-                <w:rFonts w:ascii="Times New Roman" w:eastAsia="Times New Roman" w:hAnsi="Times New Roman" w:cs="Times New Roman"/>
-                <w:sz w:val="24"/>
-                <w:szCs w:val="24"/>
-              </w:rPr>
-            </w:pPr>
-            <w:r>
-              <w:rPr>
-                <w:b/>
-                <w:color w:val="000000"/>
-              </w:rPr>
-              <w:t>4. Pide ingresar otro usuario.</w:t>
-            </w:r>
-          </w:p>
-          <w:p>
-            <w:pPr>
-              <w:spacing w:after="0" w:line="240" w:lineRule="auto"/>
-              <w:rPr>
-                <w:rFonts w:ascii="Times New Roman" w:eastAsia="Times New Roman" w:hAnsi="Times New Roman" w:cs="Times New Roman"/>
-                <w:sz w:val="24"/>
-                <w:szCs w:val="24"/>
-              </w:rPr>
-            </w:pPr>
-            <w:r>
-              <w:rPr>
-                <w:b/>
-                <w:color w:val="000000"/>
-              </w:rPr>
-              <w:t>5. Verifica nuevamente.</w:t>
-            </w:r>
-          </w:p>
-          <w:p>
-            <w:pPr>
-              <w:spacing w:after="0" w:line="240" w:lineRule="auto"/>
-              <w:rPr>
-                <w:rFonts w:ascii="Times New Roman" w:eastAsia="Times New Roman" w:hAnsi="Times New Roman" w:cs="Times New Roman"/>
-                <w:sz w:val="24"/>
-                <w:szCs w:val="24"/>
-              </w:rPr>
-            </w:pPr>
-            <w:r>
-              <w:rPr>
-                <w:b/>
-                <w:color w:val="000000"/>
-              </w:rPr>
-              <w:t>6. ingresa contraseña.</w:t>
-            </w:r>
-          </w:p>
-          <w:p>
-            <w:pPr>
-              <w:spacing w:after="0" w:line="240" w:lineRule="auto"/>
-              <w:rPr>
-                <w:rFonts w:ascii="Times New Roman" w:eastAsia="Times New Roman" w:hAnsi="Times New Roman" w:cs="Times New Roman"/>
-                <w:sz w:val="24"/>
-                <w:szCs w:val="24"/>
-              </w:rPr>
-            </w:pPr>
-            <w:r>
-              <w:rPr>
-                <w:b/>
-                <w:color w:val="000000"/>
-              </w:rPr>
-              <w:t>7. Envía los datos.</w:t>
-            </w:r>
-          </w:p>
-          <w:p>
-            <w:pPr>
-              <w:spacing w:after="0" w:line="240" w:lineRule="auto"/>
-              <w:rPr>
-                <w:rFonts w:ascii="Times New Roman" w:eastAsia="Times New Roman" w:hAnsi="Times New Roman" w:cs="Times New Roman"/>
-                <w:sz w:val="24"/>
-                <w:szCs w:val="24"/>
-              </w:rPr>
-            </w:pPr>
-            <w:r>
-              <w:rPr>
-                <w:b/>
-                <w:color w:val="000000"/>
-              </w:rPr>
-              <w:t>8. El sistema lo g</w:t>
-            </w:r>
-            <w:r>
-              <w:rPr>
-                <w:b/>
-                <w:color w:val="000000"/>
-              </w:rPr>
-              <w:t>uarda en la base de datos.</w:t>
-            </w:r>
-          </w:p>
-        </w:tc>
-      </w:tr>
     </w:tbl>
     <w:p>
       <w:pPr>
@@ -6901,6 +6089,9 @@
     </w:p>
     <w:p>
       <w:pPr>
+        <w:tabs>
+          <w:tab w:val="left" w:pos="2760"/>
+        </w:tabs>
         <w:spacing w:line="240" w:lineRule="auto"/>
         <w:rPr>
           <w:b/>
@@ -6909,9 +6100,21 @@
           <w:szCs w:val="24"/>
         </w:rPr>
       </w:pPr>
-    </w:p>
-    <w:p>
-      <w:pPr>
+      <w:r>
+        <w:rPr>
+          <w:b/>
+          <w:color w:val="000000"/>
+          <w:sz w:val="24"/>
+          <w:szCs w:val="24"/>
+        </w:rPr>
+        <w:tab/>
+      </w:r>
+    </w:p>
+    <w:p>
+      <w:pPr>
+        <w:tabs>
+          <w:tab w:val="left" w:pos="2760"/>
+        </w:tabs>
         <w:spacing w:line="240" w:lineRule="auto"/>
         <w:rPr>
           <w:b/>
@@ -6923,6 +6126,9 @@
     </w:p>
     <w:p>
       <w:pPr>
+        <w:tabs>
+          <w:tab w:val="left" w:pos="2760"/>
+        </w:tabs>
         <w:spacing w:line="240" w:lineRule="auto"/>
         <w:rPr>
           <w:b/>
@@ -6934,6 +6140,9 @@
     </w:p>
     <w:p>
       <w:pPr>
+        <w:tabs>
+          <w:tab w:val="left" w:pos="2760"/>
+        </w:tabs>
         <w:spacing w:line="240" w:lineRule="auto"/>
         <w:rPr>
           <w:b/>
@@ -6945,6 +6154,9 @@
     </w:p>
     <w:p>
       <w:pPr>
+        <w:tabs>
+          <w:tab w:val="left" w:pos="2760"/>
+        </w:tabs>
         <w:spacing w:line="240" w:lineRule="auto"/>
         <w:rPr>
           <w:b/>
@@ -6956,6 +6168,9 @@
     </w:p>
     <w:p>
       <w:pPr>
+        <w:tabs>
+          <w:tab w:val="left" w:pos="2760"/>
+        </w:tabs>
         <w:spacing w:line="240" w:lineRule="auto"/>
         <w:rPr>
           <w:b/>
@@ -6967,6 +6182,9 @@
     </w:p>
     <w:p>
       <w:pPr>
+        <w:tabs>
+          <w:tab w:val="left" w:pos="2760"/>
+        </w:tabs>
         <w:spacing w:line="240" w:lineRule="auto"/>
         <w:rPr>
           <w:b/>
@@ -6975,6 +6193,87 @@
           <w:szCs w:val="24"/>
         </w:rPr>
       </w:pPr>
+    </w:p>
+    <w:p>
+      <w:pPr>
+        <w:tabs>
+          <w:tab w:val="left" w:pos="2760"/>
+        </w:tabs>
+        <w:spacing w:line="240" w:lineRule="auto"/>
+        <w:rPr>
+          <w:b/>
+          <w:color w:val="000000"/>
+          <w:sz w:val="24"/>
+          <w:szCs w:val="24"/>
+        </w:rPr>
+      </w:pPr>
+    </w:p>
+    <w:p>
+      <w:pPr>
+        <w:tabs>
+          <w:tab w:val="left" w:pos="2760"/>
+        </w:tabs>
+        <w:spacing w:line="240" w:lineRule="auto"/>
+        <w:rPr>
+          <w:b/>
+          <w:color w:val="000000"/>
+          <w:sz w:val="24"/>
+          <w:szCs w:val="24"/>
+        </w:rPr>
+      </w:pPr>
+    </w:p>
+    <w:p>
+      <w:pPr>
+        <w:tabs>
+          <w:tab w:val="left" w:pos="2760"/>
+        </w:tabs>
+        <w:spacing w:line="240" w:lineRule="auto"/>
+        <w:rPr>
+          <w:b/>
+          <w:color w:val="000000"/>
+          <w:sz w:val="24"/>
+          <w:szCs w:val="24"/>
+        </w:rPr>
+      </w:pPr>
+    </w:p>
+    <w:p>
+      <w:pPr>
+        <w:tabs>
+          <w:tab w:val="left" w:pos="2760"/>
+        </w:tabs>
+        <w:spacing w:line="240" w:lineRule="auto"/>
+        <w:rPr>
+          <w:b/>
+          <w:color w:val="000000"/>
+          <w:sz w:val="24"/>
+          <w:szCs w:val="24"/>
+        </w:rPr>
+      </w:pPr>
+    </w:p>
+    <w:p>
+      <w:pPr>
+        <w:tabs>
+          <w:tab w:val="left" w:pos="2760"/>
+        </w:tabs>
+        <w:spacing w:line="240" w:lineRule="auto"/>
+        <w:rPr>
+          <w:b/>
+          <w:color w:val="000000"/>
+          <w:sz w:val="24"/>
+          <w:szCs w:val="24"/>
+        </w:rPr>
+      </w:pPr>
+    </w:p>
+    <w:p>
+      <w:pPr>
+        <w:spacing w:line="240" w:lineRule="auto"/>
+        <w:rPr>
+          <w:b/>
+          <w:color w:val="000000"/>
+          <w:sz w:val="24"/>
+          <w:szCs w:val="24"/>
+        </w:rPr>
+      </w:pPr>
       <w:r>
         <w:rPr>
           <w:b/>
@@ -6982,546 +6281,614 @@
           <w:sz w:val="24"/>
           <w:szCs w:val="24"/>
         </w:rPr>
-        <w:t>5.- ESCENARIOS ALTERNOS</w:t>
+        <w:lastRenderedPageBreak/>
+        <w:t xml:space="preserve">5.- </w:t>
       </w:r>
-    </w:p>
-    <w:tbl>
-      <w:tblPr>
-        <w:tblStyle w:val="af0"/>
-        <w:tblW w:w="8828" w:type="dxa"/>
-        <w:tblInd w:w="0" w:type="dxa"/>
-        <w:tblLayout w:type="fixed"/>
-        <w:tblLook w:val="0400" w:firstRow="0" w:lastRow="0" w:firstColumn="0" w:lastColumn="0" w:noHBand="0" w:noVBand="1"/>
-      </w:tblPr>
-      <w:tblGrid>
-        <w:gridCol w:w="8828"/>
-      </w:tblGrid>
-      <w:tr>
-        <w:tc>
-          <w:tcPr>
-            <w:tcW w:w="8828" w:type="dxa"/>
-            <w:tcBorders>
-              <w:top w:val="single" w:sz="4" w:space="0" w:color="70AD47"/>
-              <w:left w:val="single" w:sz="4" w:space="0" w:color="70AD47"/>
-              <w:bottom w:val="single" w:sz="4" w:space="0" w:color="70AD47"/>
-              <w:right w:val="single" w:sz="4" w:space="0" w:color="70AD47"/>
-            </w:tcBorders>
-            <w:shd w:val="clear" w:color="auto" w:fill="70AD47"/>
-            <w:tcMar>
-              <w:top w:w="0" w:type="dxa"/>
-              <w:left w:w="108" w:type="dxa"/>
-              <w:bottom w:w="0" w:type="dxa"/>
-              <w:right w:w="108" w:type="dxa"/>
-            </w:tcMar>
-          </w:tcPr>
-          <w:p>
-            <w:pPr>
-              <w:spacing w:after="0" w:line="240" w:lineRule="auto"/>
-              <w:rPr>
-                <w:rFonts w:ascii="Times New Roman" w:eastAsia="Times New Roman" w:hAnsi="Times New Roman" w:cs="Times New Roman"/>
-                <w:sz w:val="24"/>
-                <w:szCs w:val="24"/>
-              </w:rPr>
-            </w:pPr>
-            <w:r>
-              <w:rPr>
-                <w:b/>
-                <w:color w:val="FFFFFF"/>
-              </w:rPr>
-              <w:t>Autenticación</w:t>
-            </w:r>
-          </w:p>
-        </w:tc>
-      </w:tr>
-      <w:tr>
-        <w:tc>
-          <w:tcPr>
-            <w:tcW w:w="8828" w:type="dxa"/>
-            <w:tcBorders>
-              <w:top w:val="single" w:sz="4" w:space="0" w:color="70AD47"/>
-              <w:left w:val="single" w:sz="4" w:space="0" w:color="A8D08D"/>
-              <w:bottom w:val="single" w:sz="4" w:space="0" w:color="A8D08D"/>
-              <w:right w:val="single" w:sz="4" w:space="0" w:color="A8D08D"/>
-            </w:tcBorders>
-            <w:shd w:val="clear" w:color="auto" w:fill="E2EFD9"/>
-            <w:tcMar>
-              <w:top w:w="0" w:type="dxa"/>
-              <w:left w:w="108" w:type="dxa"/>
-              <w:bottom w:w="0" w:type="dxa"/>
-              <w:right w:w="108" w:type="dxa"/>
-            </w:tcMar>
-          </w:tcPr>
-          <w:p>
-            <w:pPr>
-              <w:spacing w:after="0" w:line="240" w:lineRule="auto"/>
-              <w:rPr>
-                <w:rFonts w:ascii="Times New Roman" w:eastAsia="Times New Roman" w:hAnsi="Times New Roman" w:cs="Times New Roman"/>
-                <w:sz w:val="24"/>
-                <w:szCs w:val="24"/>
-              </w:rPr>
-            </w:pPr>
-            <w:r>
-              <w:rPr>
-                <w:b/>
-                <w:color w:val="000000"/>
-              </w:rPr>
-              <w:t>Haciendo uso de los datos de su previo registro podrá ingresar con sus licencias (usuario y contraseña).</w:t>
-            </w:r>
-          </w:p>
-        </w:tc>
-      </w:tr>
-      <w:tr>
-        <w:tc>
-          <w:tcPr>
-            <w:tcW w:w="8828" w:type="dxa"/>
-            <w:tcBorders>
-              <w:top w:val="single" w:sz="4" w:space="0" w:color="A8D08D"/>
-              <w:left w:val="single" w:sz="4" w:space="0" w:color="A8D08D"/>
-              <w:bottom w:val="single" w:sz="4" w:space="0" w:color="A8D08D"/>
-              <w:right w:val="single" w:sz="4" w:space="0" w:color="A8D08D"/>
-            </w:tcBorders>
-            <w:tcMar>
-              <w:top w:w="0" w:type="dxa"/>
-              <w:left w:w="108" w:type="dxa"/>
-              <w:bottom w:w="0" w:type="dxa"/>
-              <w:right w:w="108" w:type="dxa"/>
-            </w:tcMar>
-          </w:tcPr>
-          <w:p>
-            <w:pPr>
-              <w:spacing w:after="0" w:line="240" w:lineRule="auto"/>
-              <w:rPr>
-                <w:rFonts w:ascii="Times New Roman" w:eastAsia="Times New Roman" w:hAnsi="Times New Roman" w:cs="Times New Roman"/>
-                <w:sz w:val="24"/>
-                <w:szCs w:val="24"/>
-              </w:rPr>
-            </w:pPr>
-            <w:r>
-              <w:rPr>
-                <w:b/>
-                <w:color w:val="000000"/>
-              </w:rPr>
-              <w:t>1. Ingresa usuario.</w:t>
-            </w:r>
-          </w:p>
-          <w:p>
-            <w:pPr>
-              <w:spacing w:after="0" w:line="240" w:lineRule="auto"/>
-              <w:rPr>
-                <w:rFonts w:ascii="Times New Roman" w:eastAsia="Times New Roman" w:hAnsi="Times New Roman" w:cs="Times New Roman"/>
-                <w:sz w:val="24"/>
-                <w:szCs w:val="24"/>
-              </w:rPr>
-            </w:pPr>
-            <w:r>
-              <w:rPr>
-                <w:b/>
-                <w:color w:val="000000"/>
-              </w:rPr>
-              <w:t>2. Ingresa Contraseña</w:t>
-            </w:r>
-          </w:p>
-          <w:p>
-            <w:pPr>
-              <w:spacing w:after="0" w:line="240" w:lineRule="auto"/>
-              <w:rPr>
-                <w:rFonts w:ascii="Times New Roman" w:eastAsia="Times New Roman" w:hAnsi="Times New Roman" w:cs="Times New Roman"/>
-                <w:sz w:val="24"/>
-                <w:szCs w:val="24"/>
-              </w:rPr>
-            </w:pPr>
-            <w:r>
-              <w:rPr>
-                <w:b/>
-                <w:color w:val="000000"/>
-              </w:rPr>
-              <w:t>4. Envía datos.</w:t>
-            </w:r>
-          </w:p>
-          <w:p>
-            <w:pPr>
-              <w:spacing w:after="0" w:line="240" w:lineRule="auto"/>
-              <w:rPr>
-                <w:rFonts w:ascii="Times New Roman" w:eastAsia="Times New Roman" w:hAnsi="Times New Roman" w:cs="Times New Roman"/>
-                <w:sz w:val="24"/>
-                <w:szCs w:val="24"/>
-              </w:rPr>
-            </w:pPr>
-            <w:r>
-              <w:rPr>
-                <w:b/>
-                <w:color w:val="000000"/>
-              </w:rPr>
-              <w:t>5. Verifica que los datos sean correctos.</w:t>
-            </w:r>
-          </w:p>
-          <w:p>
-            <w:pPr>
-              <w:spacing w:after="0" w:line="240" w:lineRule="auto"/>
-              <w:rPr>
-                <w:rFonts w:ascii="Times New Roman" w:eastAsia="Times New Roman" w:hAnsi="Times New Roman" w:cs="Times New Roman"/>
-                <w:sz w:val="24"/>
-                <w:szCs w:val="24"/>
-              </w:rPr>
-            </w:pPr>
-            <w:r>
-              <w:rPr>
-                <w:b/>
-                <w:color w:val="000000"/>
-              </w:rPr>
-              <w:t>6. Los datos no son correctos.</w:t>
-            </w:r>
-          </w:p>
-          <w:p>
-            <w:pPr>
-              <w:spacing w:after="0" w:line="240" w:lineRule="auto"/>
-              <w:rPr>
-                <w:rFonts w:ascii="Times New Roman" w:eastAsia="Times New Roman" w:hAnsi="Times New Roman" w:cs="Times New Roman"/>
-                <w:sz w:val="24"/>
-                <w:szCs w:val="24"/>
-              </w:rPr>
-            </w:pPr>
-            <w:r>
-              <w:rPr>
-                <w:b/>
-                <w:color w:val="000000"/>
-              </w:rPr>
-              <w:t xml:space="preserve">7. El sistema envía </w:t>
-            </w:r>
-            <w:r>
-              <w:rPr>
-                <w:b/>
-              </w:rPr>
-              <w:t>mensajes</w:t>
-            </w:r>
-            <w:r>
-              <w:rPr>
-                <w:b/>
-                <w:color w:val="000000"/>
-              </w:rPr>
-              <w:t xml:space="preserve"> de datos incorrectos.</w:t>
-            </w:r>
-          </w:p>
-          <w:p>
-            <w:pPr>
-              <w:spacing w:after="0" w:line="240" w:lineRule="auto"/>
-              <w:rPr>
-                <w:rFonts w:ascii="Times New Roman" w:eastAsia="Times New Roman" w:hAnsi="Times New Roman" w:cs="Times New Roman"/>
-                <w:sz w:val="24"/>
-                <w:szCs w:val="24"/>
-              </w:rPr>
-            </w:pPr>
-            <w:r>
-              <w:rPr>
-                <w:b/>
-                <w:color w:val="000000"/>
-              </w:rPr>
-              <w:t>8. El sistema pide datos nuevamente.</w:t>
-            </w:r>
-          </w:p>
-          <w:p>
-            <w:pPr>
-              <w:spacing w:after="0" w:line="240" w:lineRule="auto"/>
-              <w:rPr>
-                <w:rFonts w:ascii="Times New Roman" w:eastAsia="Times New Roman" w:hAnsi="Times New Roman" w:cs="Times New Roman"/>
-                <w:sz w:val="24"/>
-                <w:szCs w:val="24"/>
-              </w:rPr>
-            </w:pPr>
-            <w:r>
-              <w:rPr>
-                <w:b/>
-                <w:color w:val="000000"/>
-              </w:rPr>
-              <w:t>9. Verifica datos.</w:t>
-            </w:r>
-          </w:p>
-          <w:p>
-            <w:pPr>
-              <w:spacing w:after="0" w:line="240" w:lineRule="auto"/>
-              <w:rPr>
-                <w:rFonts w:ascii="Times New Roman" w:eastAsia="Times New Roman" w:hAnsi="Times New Roman" w:cs="Times New Roman"/>
-                <w:sz w:val="24"/>
-                <w:szCs w:val="24"/>
-              </w:rPr>
-            </w:pPr>
-            <w:r>
-              <w:rPr>
-                <w:b/>
-                <w:color w:val="000000"/>
-              </w:rPr>
-              <w:t>10. Entra al sistema.</w:t>
-            </w:r>
-          </w:p>
-        </w:tc>
-      </w:tr>
-    </w:tbl>
-    <w:p>
-      <w:pPr>
-        <w:spacing w:after="240" w:line="240" w:lineRule="auto"/>
+      <w:r>
+        <w:rPr>
+          <w:b/>
+          <w:color w:val="000000"/>
+          <w:sz w:val="24"/>
+          <w:szCs w:val="24"/>
+        </w:rPr>
+        <w:t>FLUJOS</w:t>
+      </w:r>
+      <w:r>
+        <w:rPr>
+          <w:b/>
+          <w:color w:val="000000"/>
+          <w:sz w:val="24"/>
+          <w:szCs w:val="24"/>
+        </w:rPr>
+        <w:t xml:space="preserve"> ALTERNOS</w:t>
+      </w:r>
+    </w:p>
+    <w:p>
+      <w:pPr>
+        <w:spacing w:after="0" w:line="240" w:lineRule="auto"/>
         <w:rPr>
           <w:rFonts w:ascii="Times New Roman" w:eastAsia="Times New Roman" w:hAnsi="Times New Roman" w:cs="Times New Roman"/>
-          <w:sz w:val="24"/>
-          <w:szCs w:val="24"/>
-        </w:rPr>
-      </w:pPr>
-    </w:p>
-    <w:tbl>
-      <w:tblPr>
-        <w:tblStyle w:val="af1"/>
-        <w:tblW w:w="8418" w:type="dxa"/>
-        <w:tblInd w:w="0" w:type="dxa"/>
-        <w:tblLayout w:type="fixed"/>
-        <w:tblLook w:val="0400" w:firstRow="0" w:lastRow="0" w:firstColumn="0" w:lastColumn="0" w:noHBand="0" w:noVBand="1"/>
-      </w:tblPr>
-      <w:tblGrid>
-        <w:gridCol w:w="8418"/>
-      </w:tblGrid>
-      <w:tr>
-        <w:tc>
-          <w:tcPr>
-            <w:tcW w:w="8418" w:type="dxa"/>
-            <w:tcBorders>
-              <w:top w:val="single" w:sz="4" w:space="0" w:color="70AD47"/>
-              <w:left w:val="single" w:sz="4" w:space="0" w:color="70AD47"/>
-              <w:bottom w:val="single" w:sz="4" w:space="0" w:color="70AD47"/>
-              <w:right w:val="single" w:sz="4" w:space="0" w:color="70AD47"/>
-            </w:tcBorders>
-            <w:shd w:val="clear" w:color="auto" w:fill="70AD47"/>
-            <w:tcMar>
-              <w:top w:w="0" w:type="dxa"/>
-              <w:left w:w="108" w:type="dxa"/>
-              <w:bottom w:w="0" w:type="dxa"/>
-              <w:right w:w="108" w:type="dxa"/>
-            </w:tcMar>
-          </w:tcPr>
-          <w:p>
-            <w:pPr>
-              <w:spacing w:after="0" w:line="240" w:lineRule="auto"/>
-              <w:rPr>
-                <w:rFonts w:ascii="Times New Roman" w:eastAsia="Times New Roman" w:hAnsi="Times New Roman" w:cs="Times New Roman"/>
-                <w:sz w:val="24"/>
-                <w:szCs w:val="24"/>
-              </w:rPr>
-            </w:pPr>
-            <w:r>
-              <w:rPr>
-                <w:b/>
-                <w:color w:val="FFFFFF"/>
-              </w:rPr>
-              <w:t>Lectura de archivos</w:t>
-            </w:r>
-          </w:p>
-        </w:tc>
-      </w:tr>
-      <w:tr>
-        <w:tc>
-          <w:tcPr>
-            <w:tcW w:w="8418" w:type="dxa"/>
-            <w:tcBorders>
-              <w:top w:val="single" w:sz="4" w:space="0" w:color="70AD47"/>
-              <w:left w:val="single" w:sz="4" w:space="0" w:color="A8D08D"/>
-              <w:bottom w:val="single" w:sz="4" w:space="0" w:color="A8D08D"/>
-              <w:right w:val="single" w:sz="4" w:space="0" w:color="A8D08D"/>
-            </w:tcBorders>
-            <w:shd w:val="clear" w:color="auto" w:fill="E2EFD9"/>
-            <w:tcMar>
-              <w:top w:w="0" w:type="dxa"/>
-              <w:left w:w="108" w:type="dxa"/>
-              <w:bottom w:w="0" w:type="dxa"/>
-              <w:right w:w="108" w:type="dxa"/>
-            </w:tcMar>
-          </w:tcPr>
-          <w:p>
-            <w:pPr>
-              <w:spacing w:after="0" w:line="240" w:lineRule="auto"/>
-              <w:rPr>
-                <w:rFonts w:ascii="Times New Roman" w:eastAsia="Times New Roman" w:hAnsi="Times New Roman" w:cs="Times New Roman"/>
-                <w:sz w:val="24"/>
-                <w:szCs w:val="24"/>
-              </w:rPr>
-            </w:pPr>
-            <w:r>
-              <w:rPr>
-                <w:b/>
-                <w:color w:val="000000"/>
-              </w:rPr>
-              <w:t xml:space="preserve">El sistema accederá a la información que contiene los archivos que </w:t>
-            </w:r>
-            <w:r>
-              <w:rPr>
-                <w:b/>
-              </w:rPr>
-              <w:t>propor</w:t>
-            </w:r>
-            <w:r>
-              <w:rPr>
-                <w:b/>
-              </w:rPr>
-              <w:t>cionó</w:t>
-            </w:r>
-            <w:r>
-              <w:rPr>
-                <w:b/>
-                <w:color w:val="000000"/>
-              </w:rPr>
-              <w:t xml:space="preserve"> el usuario</w:t>
-            </w:r>
-          </w:p>
-        </w:tc>
-      </w:tr>
-      <w:tr>
-        <w:tc>
-          <w:tcPr>
-            <w:tcW w:w="8418" w:type="dxa"/>
-            <w:tcBorders>
-              <w:top w:val="single" w:sz="4" w:space="0" w:color="A8D08D"/>
-              <w:left w:val="single" w:sz="4" w:space="0" w:color="A8D08D"/>
-              <w:bottom w:val="single" w:sz="4" w:space="0" w:color="A8D08D"/>
-              <w:right w:val="single" w:sz="4" w:space="0" w:color="A8D08D"/>
-            </w:tcBorders>
-            <w:tcMar>
-              <w:top w:w="0" w:type="dxa"/>
-              <w:left w:w="108" w:type="dxa"/>
-              <w:bottom w:w="0" w:type="dxa"/>
-              <w:right w:w="108" w:type="dxa"/>
-            </w:tcMar>
-          </w:tcPr>
-          <w:p>
-            <w:pPr>
-              <w:numPr>
-                <w:ilvl w:val="0"/>
-                <w:numId w:val="6"/>
-              </w:numPr>
-              <w:spacing w:after="0" w:line="240" w:lineRule="auto"/>
-              <w:ind w:left="425"/>
-              <w:rPr>
-                <w:b/>
-                <w:color w:val="000000"/>
-              </w:rPr>
-            </w:pPr>
-            <w:r>
-              <w:rPr>
-                <w:b/>
-                <w:color w:val="000000"/>
-              </w:rPr>
-              <w:t>El sistema abrirá el archivo.</w:t>
-            </w:r>
-          </w:p>
-          <w:p>
-            <w:pPr>
-              <w:numPr>
-                <w:ilvl w:val="0"/>
-                <w:numId w:val="6"/>
-              </w:numPr>
-              <w:spacing w:after="0" w:line="240" w:lineRule="auto"/>
-              <w:ind w:left="425"/>
-              <w:rPr>
-                <w:b/>
-                <w:color w:val="000000"/>
-              </w:rPr>
-            </w:pPr>
-            <w:r>
-              <w:rPr>
-                <w:b/>
-              </w:rPr>
-              <w:t>E</w:t>
-            </w:r>
-            <w:r>
-              <w:rPr>
-                <w:b/>
-                <w:color w:val="000000"/>
-              </w:rPr>
-              <w:t>l sistema leerá los contenidos que integran el archivo.</w:t>
-            </w:r>
-          </w:p>
-          <w:p>
-            <w:pPr>
-              <w:numPr>
-                <w:ilvl w:val="0"/>
-                <w:numId w:val="6"/>
-              </w:numPr>
-              <w:spacing w:after="0" w:line="240" w:lineRule="auto"/>
-              <w:ind w:left="425"/>
-              <w:rPr>
-                <w:b/>
-                <w:color w:val="000000"/>
-              </w:rPr>
-            </w:pPr>
-            <w:r>
-              <w:rPr>
-                <w:b/>
-                <w:color w:val="000000"/>
-              </w:rPr>
-              <w:t>El sistema envía mensaje que el archivo está vacío.</w:t>
-            </w:r>
-          </w:p>
-          <w:p>
-            <w:pPr>
-              <w:numPr>
-                <w:ilvl w:val="0"/>
-                <w:numId w:val="6"/>
-              </w:numPr>
-              <w:spacing w:after="0" w:line="240" w:lineRule="auto"/>
-              <w:ind w:left="425"/>
-              <w:rPr>
-                <w:b/>
-                <w:color w:val="000000"/>
-              </w:rPr>
-            </w:pPr>
-            <w:r>
-              <w:rPr>
-                <w:b/>
-                <w:color w:val="000000"/>
-              </w:rPr>
-              <w:t>El sistema cierra el documento.</w:t>
-            </w:r>
-          </w:p>
-          <w:p>
-            <w:pPr>
-              <w:numPr>
-                <w:ilvl w:val="0"/>
-                <w:numId w:val="6"/>
-              </w:numPr>
-              <w:spacing w:after="0" w:line="240" w:lineRule="auto"/>
-              <w:ind w:left="425"/>
-              <w:rPr>
-                <w:b/>
-                <w:color w:val="000000"/>
-              </w:rPr>
-            </w:pPr>
-            <w:r>
-              <w:rPr>
-                <w:b/>
-                <w:color w:val="000000"/>
-              </w:rPr>
-              <w:t>El sistema pide que proporcionen otro archivo.</w:t>
-            </w:r>
-          </w:p>
-          <w:p>
-            <w:pPr>
-              <w:numPr>
-                <w:ilvl w:val="0"/>
-                <w:numId w:val="6"/>
-              </w:numPr>
-              <w:spacing w:after="0" w:line="240" w:lineRule="auto"/>
-              <w:ind w:left="425"/>
-              <w:rPr>
-                <w:b/>
-                <w:color w:val="000000"/>
-              </w:rPr>
-            </w:pPr>
-            <w:r>
-              <w:rPr>
-                <w:b/>
-                <w:color w:val="000000"/>
-              </w:rPr>
-              <w:t>El sistema verifica que el documento no esté vació.</w:t>
-            </w:r>
-          </w:p>
-        </w:tc>
-      </w:tr>
-    </w:tbl>
+          <w:sz w:val="28"/>
+          <w:szCs w:val="28"/>
+        </w:rPr>
+      </w:pPr>
+      <w:r>
+        <w:rPr>
+          <w:b/>
+          <w:color w:val="000000"/>
+          <w:sz w:val="24"/>
+          <w:szCs w:val="24"/>
+        </w:rPr>
+        <w:t xml:space="preserve">FA1.     </w:t>
+      </w:r>
+      <w:r>
+        <w:rPr>
+          <w:b/>
+          <w:color w:val="000000"/>
+          <w:sz w:val="24"/>
+          <w:szCs w:val="24"/>
+        </w:rPr>
+        <w:t xml:space="preserve">5. </w:t>
+      </w:r>
+      <w:r>
+        <w:rPr>
+          <w:b/>
+          <w:color w:val="000000"/>
+          <w:sz w:val="24"/>
+          <w:szCs w:val="24"/>
+        </w:rPr>
+        <w:t>Los datos no son correctos</w:t>
+      </w:r>
+      <w:r>
+        <w:rPr>
+          <w:b/>
+          <w:color w:val="000000"/>
+          <w:sz w:val="24"/>
+          <w:szCs w:val="24"/>
+        </w:rPr>
+        <w:t>.</w:t>
+      </w:r>
+    </w:p>
+    <w:p>
+      <w:pPr>
+        <w:spacing w:after="0" w:line="240" w:lineRule="auto"/>
+        <w:ind w:firstLine="720"/>
+        <w:rPr>
+          <w:rFonts w:ascii="Times New Roman" w:eastAsia="Times New Roman" w:hAnsi="Times New Roman" w:cs="Times New Roman"/>
+          <w:sz w:val="28"/>
+          <w:szCs w:val="28"/>
+        </w:rPr>
+      </w:pPr>
+      <w:r>
+        <w:rPr>
+          <w:b/>
+          <w:color w:val="000000"/>
+          <w:sz w:val="24"/>
+          <w:szCs w:val="24"/>
+        </w:rPr>
+        <w:t xml:space="preserve">6. </w:t>
+      </w:r>
+      <w:r>
+        <w:rPr>
+          <w:b/>
+          <w:color w:val="000000"/>
+          <w:sz w:val="24"/>
+          <w:szCs w:val="24"/>
+        </w:rPr>
+        <w:t>El sistema envía mensaje de datos incorrectos al usuario</w:t>
+      </w:r>
+      <w:r>
+        <w:rPr>
+          <w:b/>
+          <w:color w:val="000000"/>
+          <w:sz w:val="24"/>
+          <w:szCs w:val="24"/>
+        </w:rPr>
+        <w:t>.</w:t>
+      </w:r>
+    </w:p>
+    <w:p>
+      <w:pPr>
+        <w:spacing w:line="240" w:lineRule="auto"/>
+        <w:rPr>
+          <w:b/>
+          <w:color w:val="000000"/>
+          <w:sz w:val="24"/>
+          <w:szCs w:val="24"/>
+        </w:rPr>
+      </w:pPr>
+    </w:p>
+    <w:p>
+      <w:pPr>
+        <w:spacing w:line="240" w:lineRule="auto"/>
+        <w:rPr>
+          <w:b/>
+          <w:color w:val="000000"/>
+          <w:sz w:val="24"/>
+          <w:szCs w:val="24"/>
+        </w:rPr>
+      </w:pPr>
+      <w:r>
+        <w:rPr>
+          <w:b/>
+          <w:color w:val="000000"/>
+          <w:sz w:val="24"/>
+          <w:szCs w:val="24"/>
+        </w:rPr>
+        <w:t>FA2.</w:t>
+      </w:r>
+      <w:r>
+        <w:rPr>
+          <w:b/>
+          <w:color w:val="000000"/>
+          <w:sz w:val="24"/>
+          <w:szCs w:val="24"/>
+        </w:rPr>
+        <w:tab/>
+        <w:t xml:space="preserve">5.El usuario a querer registrar ya existe.                                                                                                              </w:t>
+      </w:r>
+    </w:p>
+    <w:p>
+      <w:pPr>
+        <w:spacing w:line="240" w:lineRule="auto"/>
+        <w:rPr>
+          <w:b/>
+          <w:color w:val="000000"/>
+          <w:sz w:val="24"/>
+          <w:szCs w:val="24"/>
+        </w:rPr>
+      </w:pPr>
+      <w:r>
+        <w:rPr>
+          <w:b/>
+          <w:color w:val="000000"/>
+          <w:sz w:val="24"/>
+          <w:szCs w:val="24"/>
+        </w:rPr>
+        <w:tab/>
+        <w:t>6.Manda mensaje de usuario existente</w:t>
+      </w:r>
+    </w:p>
+    <w:p>
+      <w:pPr>
+        <w:spacing w:line="240" w:lineRule="auto"/>
+        <w:rPr>
+          <w:b/>
+          <w:color w:val="000000"/>
+          <w:sz w:val="24"/>
+          <w:szCs w:val="24"/>
+        </w:rPr>
+      </w:pPr>
+      <w:r>
+        <w:rPr>
+          <w:b/>
+          <w:color w:val="000000"/>
+          <w:sz w:val="24"/>
+          <w:szCs w:val="24"/>
+        </w:rPr>
+        <w:t>FA3.     3. Reconoce otro tipo de dato</w:t>
+      </w:r>
+    </w:p>
+    <w:p>
+      <w:pPr>
+        <w:spacing w:line="240" w:lineRule="auto"/>
+        <w:rPr>
+          <w:b/>
+          <w:color w:val="000000"/>
+          <w:sz w:val="24"/>
+          <w:szCs w:val="24"/>
+        </w:rPr>
+      </w:pPr>
+      <w:r>
+        <w:rPr>
+          <w:b/>
+          <w:color w:val="000000"/>
+          <w:sz w:val="24"/>
+          <w:szCs w:val="24"/>
+        </w:rPr>
+        <w:tab/>
+        <w:t>4.Ignora documento</w:t>
+      </w:r>
+    </w:p>
+    <w:p>
+      <w:pPr>
+        <w:spacing w:line="240" w:lineRule="auto"/>
+        <w:rPr>
+          <w:b/>
+          <w:color w:val="000000"/>
+          <w:sz w:val="24"/>
+          <w:szCs w:val="24"/>
+        </w:rPr>
+      </w:pPr>
+      <w:r>
+        <w:rPr>
+          <w:b/>
+          <w:color w:val="000000"/>
+          <w:sz w:val="24"/>
+          <w:szCs w:val="24"/>
+        </w:rPr>
+        <w:t>FA4.     4.Encuentra otro documento igual</w:t>
+      </w:r>
+    </w:p>
+    <w:p>
+      <w:pPr>
+        <w:spacing w:line="240" w:lineRule="auto"/>
+        <w:rPr>
+          <w:b/>
+          <w:color w:val="000000"/>
+          <w:sz w:val="24"/>
+          <w:szCs w:val="24"/>
+        </w:rPr>
+      </w:pPr>
+      <w:r>
+        <w:rPr>
+          <w:b/>
+          <w:color w:val="000000"/>
+          <w:sz w:val="24"/>
+          <w:szCs w:val="24"/>
+        </w:rPr>
+        <w:tab/>
+        <w:t>5.Ignora documento</w:t>
+      </w:r>
+    </w:p>
+    <w:p>
+      <w:pPr>
+        <w:spacing w:line="240" w:lineRule="auto"/>
+        <w:rPr>
+          <w:b/>
+          <w:color w:val="000000"/>
+          <w:sz w:val="24"/>
+          <w:szCs w:val="24"/>
+        </w:rPr>
+      </w:pPr>
+      <w:r>
+        <w:rPr>
+          <w:b/>
+          <w:color w:val="000000"/>
+          <w:sz w:val="24"/>
+          <w:szCs w:val="24"/>
+        </w:rPr>
+        <w:t>FA5.     3.El sistema no encuentra datos</w:t>
+      </w:r>
+    </w:p>
+    <w:p>
+      <w:pPr>
+        <w:spacing w:line="240" w:lineRule="auto"/>
+        <w:rPr>
+          <w:b/>
+          <w:color w:val="000000"/>
+          <w:sz w:val="24"/>
+          <w:szCs w:val="24"/>
+        </w:rPr>
+      </w:pPr>
+      <w:r>
+        <w:rPr>
+          <w:b/>
+          <w:color w:val="000000"/>
+          <w:sz w:val="24"/>
+          <w:szCs w:val="24"/>
+        </w:rPr>
+        <w:tab/>
+        <w:t>4.Elimina el documento de la base de datos</w:t>
+      </w:r>
+    </w:p>
+    <w:p>
+      <w:pPr>
+        <w:spacing w:line="240" w:lineRule="auto"/>
+        <w:rPr>
+          <w:b/>
+          <w:color w:val="000000"/>
+          <w:sz w:val="24"/>
+          <w:szCs w:val="24"/>
+        </w:rPr>
+      </w:pPr>
+      <w:r>
+        <w:rPr>
+          <w:b/>
+          <w:color w:val="000000"/>
+          <w:sz w:val="24"/>
+          <w:szCs w:val="24"/>
+        </w:rPr>
+        <w:t>FA6.     2.El sistema no encuentra el formato especificado</w:t>
+      </w:r>
+    </w:p>
+    <w:p>
+      <w:pPr>
+        <w:pStyle w:val="Prrafodelista"/>
+        <w:spacing w:line="240" w:lineRule="auto"/>
+        <w:rPr>
+          <w:b/>
+          <w:color w:val="000000"/>
+          <w:sz w:val="24"/>
+          <w:szCs w:val="24"/>
+        </w:rPr>
+      </w:pPr>
+      <w:r>
+        <w:rPr>
+          <w:b/>
+          <w:color w:val="000000"/>
+          <w:sz w:val="24"/>
+          <w:szCs w:val="24"/>
+        </w:rPr>
+        <w:t>3.</w:t>
+      </w:r>
+      <w:r>
+        <w:rPr>
+          <w:b/>
+          <w:color w:val="000000"/>
+          <w:sz w:val="24"/>
+          <w:szCs w:val="24"/>
+        </w:rPr>
+        <w:t>Elimina el documento de la base de datos</w:t>
+      </w:r>
+    </w:p>
+    <w:p>
+      <w:pPr>
+        <w:spacing w:line="240" w:lineRule="auto"/>
+        <w:rPr>
+          <w:b/>
+          <w:color w:val="000000"/>
+          <w:sz w:val="24"/>
+          <w:szCs w:val="24"/>
+        </w:rPr>
+      </w:pPr>
+      <w:r>
+        <w:rPr>
+          <w:b/>
+          <w:color w:val="000000"/>
+          <w:sz w:val="24"/>
+          <w:szCs w:val="24"/>
+        </w:rPr>
+        <w:t>FA7.     4.El sistema no puede obtener los resultados</w:t>
+      </w:r>
+    </w:p>
+    <w:p>
+      <w:pPr>
+        <w:spacing w:line="240" w:lineRule="auto"/>
+        <w:rPr>
+          <w:b/>
+          <w:color w:val="000000"/>
+          <w:sz w:val="24"/>
+          <w:szCs w:val="24"/>
+        </w:rPr>
+      </w:pPr>
+      <w:r>
+        <w:rPr>
+          <w:b/>
+          <w:color w:val="000000"/>
+          <w:sz w:val="24"/>
+          <w:szCs w:val="24"/>
+        </w:rPr>
+        <w:tab/>
+        <w:t>5.El sistema notifica que no pudo obtener los datos</w:t>
+      </w:r>
+    </w:p>
+    <w:p>
+      <w:pPr>
+        <w:spacing w:line="240" w:lineRule="auto"/>
+        <w:rPr>
+          <w:b/>
+          <w:color w:val="000000"/>
+          <w:sz w:val="24"/>
+          <w:szCs w:val="24"/>
+        </w:rPr>
+      </w:pPr>
+      <w:r>
+        <w:rPr>
+          <w:b/>
+          <w:color w:val="000000"/>
+          <w:sz w:val="24"/>
+          <w:szCs w:val="24"/>
+        </w:rPr>
+        <w:t xml:space="preserve">FA8.     </w:t>
+      </w:r>
+      <w:r>
+        <w:rPr>
+          <w:b/>
+          <w:color w:val="000000"/>
+          <w:sz w:val="24"/>
+          <w:szCs w:val="24"/>
+        </w:rPr>
+        <w:t>4.Fue hace menos de 5 semanas</w:t>
+      </w:r>
+    </w:p>
+    <w:p>
+      <w:pPr>
+        <w:spacing w:line="240" w:lineRule="auto"/>
+        <w:rPr>
+          <w:b/>
+          <w:color w:val="000000"/>
+          <w:sz w:val="24"/>
+          <w:szCs w:val="24"/>
+        </w:rPr>
+      </w:pPr>
+      <w:r>
+        <w:rPr>
+          <w:b/>
+          <w:color w:val="000000"/>
+          <w:sz w:val="24"/>
+          <w:szCs w:val="24"/>
+        </w:rPr>
+        <w:tab/>
+        <w:t>5.Sale del caso de uso</w:t>
+      </w:r>
+    </w:p>
+    <w:p>
+      <w:pPr>
+        <w:spacing w:line="240" w:lineRule="auto"/>
+        <w:rPr>
+          <w:b/>
+          <w:color w:val="000000"/>
+          <w:sz w:val="24"/>
+          <w:szCs w:val="24"/>
+        </w:rPr>
+      </w:pPr>
+      <w:r>
+        <w:rPr>
+          <w:b/>
+          <w:color w:val="000000"/>
+          <w:sz w:val="24"/>
+          <w:szCs w:val="24"/>
+        </w:rPr>
+        <w:t>FA9.     2.El usuario no seleccionó formato o formato incorrecto</w:t>
+      </w:r>
+    </w:p>
+    <w:p>
+      <w:pPr>
+        <w:spacing w:line="240" w:lineRule="auto"/>
+        <w:rPr>
+          <w:b/>
+          <w:color w:val="000000"/>
+          <w:sz w:val="24"/>
+          <w:szCs w:val="24"/>
+        </w:rPr>
+      </w:pPr>
+      <w:r>
+        <w:rPr>
+          <w:b/>
+          <w:color w:val="000000"/>
+          <w:sz w:val="24"/>
+          <w:szCs w:val="24"/>
+        </w:rPr>
+        <w:tab/>
+        <w:t>3.Sale del caso de uso</w:t>
+      </w:r>
+    </w:p>
+    <w:p>
+      <w:pPr>
+        <w:spacing w:line="240" w:lineRule="auto"/>
+        <w:rPr>
+          <w:b/>
+          <w:color w:val="000000"/>
+          <w:sz w:val="24"/>
+          <w:szCs w:val="24"/>
+        </w:rPr>
+      </w:pPr>
+      <w:r>
+        <w:rPr>
+          <w:b/>
+          <w:color w:val="000000"/>
+          <w:sz w:val="24"/>
+          <w:szCs w:val="24"/>
+        </w:rPr>
+        <w:t>FA10.   4.El sistema no pudo descargar reporte</w:t>
+      </w:r>
+    </w:p>
+    <w:p>
+      <w:pPr>
+        <w:spacing w:line="240" w:lineRule="auto"/>
+        <w:rPr>
+          <w:b/>
+          <w:color w:val="000000"/>
+          <w:sz w:val="24"/>
+          <w:szCs w:val="24"/>
+        </w:rPr>
+      </w:pPr>
+      <w:r>
+        <w:rPr>
+          <w:b/>
+          <w:color w:val="000000"/>
+          <w:sz w:val="24"/>
+          <w:szCs w:val="24"/>
+        </w:rPr>
+        <w:tab/>
+        <w:t>5.El sistema notifica que no se pudo descargar el reporte</w:t>
+      </w:r>
+    </w:p>
+    <w:p>
+      <w:pPr>
+        <w:spacing w:line="240" w:lineRule="auto"/>
+        <w:rPr>
+          <w:b/>
+          <w:color w:val="000000"/>
+          <w:sz w:val="24"/>
+          <w:szCs w:val="24"/>
+        </w:rPr>
+      </w:pPr>
+      <w:r>
+        <w:rPr>
+          <w:b/>
+          <w:color w:val="000000"/>
+          <w:sz w:val="24"/>
+          <w:szCs w:val="24"/>
+        </w:rPr>
+        <w:t>FA11.   3.Es menor a 10 semanas</w:t>
+      </w:r>
+    </w:p>
+    <w:p>
+      <w:pPr>
+        <w:spacing w:line="240" w:lineRule="auto"/>
+        <w:rPr>
+          <w:b/>
+          <w:color w:val="000000"/>
+          <w:sz w:val="24"/>
+          <w:szCs w:val="24"/>
+        </w:rPr>
+      </w:pPr>
+      <w:r>
+        <w:rPr>
+          <w:b/>
+          <w:color w:val="000000"/>
+          <w:sz w:val="24"/>
+          <w:szCs w:val="24"/>
+        </w:rPr>
+        <w:tab/>
+        <w:t>4.El sistema mostrara mensaje de menor a 10 semanas</w:t>
+      </w:r>
+    </w:p>
+    <w:p>
+      <w:pPr>
+        <w:spacing w:line="240" w:lineRule="auto"/>
+        <w:rPr>
+          <w:b/>
+          <w:color w:val="000000"/>
+          <w:sz w:val="24"/>
+          <w:szCs w:val="24"/>
+        </w:rPr>
+      </w:pPr>
+      <w:r>
+        <w:rPr>
+          <w:b/>
+          <w:color w:val="000000"/>
+          <w:sz w:val="24"/>
+          <w:szCs w:val="24"/>
+        </w:rPr>
+        <w:t>FA12.   3.Si no es mayor a 10 semanas lo ignorará</w:t>
+      </w:r>
+    </w:p>
+    <w:p>
+      <w:pPr>
+        <w:spacing w:line="240" w:lineRule="auto"/>
+        <w:rPr>
+          <w:b/>
+          <w:color w:val="000000"/>
+          <w:sz w:val="24"/>
+          <w:szCs w:val="24"/>
+        </w:rPr>
+      </w:pPr>
+    </w:p>
+    <w:p>
+      <w:pPr>
+        <w:spacing w:line="240" w:lineRule="auto"/>
+        <w:rPr>
+          <w:b/>
+          <w:color w:val="000000"/>
+          <w:sz w:val="24"/>
+          <w:szCs w:val="24"/>
+        </w:rPr>
+      </w:pPr>
+    </w:p>
+    <w:p>
+      <w:pPr>
+        <w:spacing w:line="240" w:lineRule="auto"/>
+        <w:rPr>
+          <w:b/>
+          <w:color w:val="000000"/>
+          <w:sz w:val="24"/>
+          <w:szCs w:val="24"/>
+        </w:rPr>
+      </w:pPr>
+    </w:p>
     <w:p>
       <w:pPr>
         <w:spacing w:line="240" w:lineRule="auto"/>
@@ -7550,6 +6917,7 @@
           <w:sz w:val="24"/>
           <w:szCs w:val="24"/>
         </w:rPr>
+        <w:lastRenderedPageBreak/>
         <w:t>6.- Actores</w:t>
       </w:r>
     </w:p>
@@ -8091,37 +7459,7 @@
           <w:sz w:val="24"/>
           <w:szCs w:val="24"/>
         </w:rPr>
-        <w:br w:type="page"/>
-      </w:r>
-    </w:p>
-    <w:p>
-      <w:pPr>
-        <w:spacing w:line="240" w:lineRule="auto"/>
-        <w:rPr>
-          <w:b/>
-          <w:color w:val="000000"/>
-          <w:sz w:val="24"/>
-          <w:szCs w:val="24"/>
-        </w:rPr>
-      </w:pPr>
-      <w:r>
-        <w:rPr>
-          <w:b/>
-          <w:color w:val="000000"/>
-          <w:sz w:val="24"/>
-          <w:szCs w:val="24"/>
-        </w:rPr>
-        <w:lastRenderedPageBreak/>
-        <w:t>7.-</w:t>
-      </w:r>
-      <w:r>
-        <w:rPr>
-          <w:b/>
-          <w:color w:val="000000"/>
-          <w:sz w:val="24"/>
-          <w:szCs w:val="24"/>
-        </w:rPr>
-        <w:t>Diagrama de casos de uso</w:t>
+        <w:t>7.-Diagrama de casos de uso</w:t>
       </w:r>
     </w:p>
     <w:p>
@@ -8161,7 +7499,7 @@
                     </pic:cNvPicPr>
                   </pic:nvPicPr>
                   <pic:blipFill>
-                    <a:blip r:embed="rId11">
+                    <a:blip r:embed="rId7">
                       <a:extLst>
                         <a:ext uri="{28A0092B-C50C-407E-A947-70E740481C1C}">
                           <a14:useLocalDpi xmlns:a14="http://schemas.microsoft.com/office/drawing/2010/main" val="0"/>
@@ -10655,6 +9993,10 @@
 </go:gDocsCustomXmlDataStorage>
 </file>
 
+<file path=customXml/item2.xml><?xml version="1.0" encoding="utf-8"?>
+<b:Sources xmlns:b="http://schemas.openxmlformats.org/officeDocument/2006/bibliography" xmlns="http://schemas.openxmlformats.org/officeDocument/2006/bibliography" SelectedStyle="\APASixthEditionOfficeOnline.xsl" StyleName="APA" Version="6"/>
+</file>
+
 <file path=customXml/itemProps1.xml><?xml version="1.0" encoding="utf-8"?>
 <ds:datastoreItem xmlns:ds="http://schemas.openxmlformats.org/officeDocument/2006/customXml" ds:itemID="{11111111-1234-1234-1234-123412341234}">
   <ds:schemaRefs>
@@ -10662,4 +10004,12 @@
     <ds:schemaRef ds:uri="http://schemas.openxmlformats.org/officeDocument/2006/relationships"/>
   </ds:schemaRefs>
 </ds:datastoreItem>
+</file>
+
+<file path=customXml/itemProps2.xml><?xml version="1.0" encoding="utf-8"?>
+<ds:datastoreItem xmlns:ds="http://schemas.openxmlformats.org/officeDocument/2006/customXml" ds:itemID="{28D12C5D-0EB1-47AE-B76E-92E2E93E923B}">
+  <ds:schemaRefs>
+    <ds:schemaRef ds:uri="http://schemas.openxmlformats.org/officeDocument/2006/bibliography"/>
+  </ds:schemaRefs>
+</ds:datastoreItem>
 </file>
</xml_diff>